<commit_message>
add -100 as default
</commit_message>
<xml_diff>
--- a/n.docx
+++ b/n.docx
@@ -3,6 +3,9 @@
 <w:document xmlns:wpc="http://schemas.microsoft.com/office/word/2010/wordprocessingCanvas" xmlns:mc="http://schemas.openxmlformats.org/markup-compatibility/2006" xmlns:o="urn:schemas-microsoft-com:office:office" xmlns:r="http://schemas.openxmlformats.org/officeDocument/2006/relationships" xmlns:m="http://schemas.openxmlformats.org/officeDocument/2006/math" xmlns:v="urn:schemas-microsoft-com:vml" xmlns:wp14="http://schemas.microsoft.com/office/word/2010/wordprocessingDrawing" xmlns:wp="http://schemas.openxmlformats.org/drawingml/2006/wordprocessingDrawing" xmlns:w10="urn:schemas-microsoft-com:office:word" xmlns:w="http://schemas.openxmlformats.org/wordprocessingml/2006/main" xmlns:w14="http://schemas.microsoft.com/office/word/2010/wordml" xmlns:w15="http://schemas.microsoft.com/office/word/2012/wordml" xmlns:wpg="http://schemas.microsoft.com/office/word/2010/wordprocessingGroup" xmlns:wpi="http://schemas.microsoft.com/office/word/2010/wordprocessingInk" xmlns:wne="http://schemas.microsoft.com/office/word/2006/wordml" xmlns:wps="http://schemas.microsoft.com/office/word/2010/wordprocessingShape" mc:Ignorable="w14 w15 wp14">
   <w:body>
     <w:p>
+      <w:pPr>
+        <w:pStyle w:val="1"/>
+      </w:pPr>
       <w:r>
         <w:t>M</w:t>
       </w:r>
@@ -121,10 +124,7 @@
     <w:p>
       <w:r>
         <w:tab/>
-        <w:t>Line 20:</w:t>
-      </w:r>
-      <w:r>
-        <w:t xml:space="preserve"> shoplength: 89</w:t>
+        <w:t>Line 20: shoplength: 89</w:t>
       </w:r>
     </w:p>
     <w:p>
@@ -135,6 +135,7 @@
     </w:p>
     <w:p>
       <w:r>
+        <w:lastRenderedPageBreak/>
         <w:tab/>
         <w:t>Line 24: shoplength: 86</w:t>
       </w:r>
@@ -153,7 +154,6 @@
     </w:p>
     <w:p>
       <w:r>
-        <w:lastRenderedPageBreak/>
         <w:tab/>
         <w:t>Line 30: shoplength: 81</w:t>
       </w:r>
@@ -185,10 +185,7 @@
     <w:p>
       <w:r>
         <w:tab/>
-        <w:t>Line 40: shop</w:t>
-      </w:r>
-      <w:r>
-        <w:t>length: 62</w:t>
+        <w:t>Line 40: shoplength: 62</w:t>
       </w:r>
     </w:p>
     <w:p>
@@ -248,10 +245,7 @@
     <w:p>
       <w:r>
         <w:tab/>
-        <w:t xml:space="preserve">Line 60: </w:t>
-      </w:r>
-      <w:r>
-        <w:t>shoplength: 137</w:t>
+        <w:t>Line 60: shoplength: 137</w:t>
       </w:r>
     </w:p>
     <w:p>
@@ -311,10 +305,7 @@
     <w:p>
       <w:r>
         <w:tab/>
-        <w:t>Line 80: s</w:t>
-      </w:r>
-      <w:r>
-        <w:t>hoplength: 122</w:t>
+        <w:t>Line 80: shoplength: 122</w:t>
       </w:r>
     </w:p>
     <w:p>
@@ -374,10 +365,7 @@
     <w:p>
       <w:r>
         <w:tab/>
-        <w:t xml:space="preserve">Line 100: </w:t>
-      </w:r>
-      <w:r>
-        <w:t>shoplength: 46</w:t>
+        <w:t>Line 100: shoplength: 46</w:t>
       </w:r>
     </w:p>
     <w:p>
@@ -437,10 +425,7 @@
     <w:p>
       <w:r>
         <w:tab/>
-        <w:t xml:space="preserve">Line </w:t>
-      </w:r>
-      <w:r>
-        <w:t>120: shoplength: 81</w:t>
+        <w:t>Line 120: shoplength: 81</w:t>
       </w:r>
     </w:p>
     <w:p>
@@ -554,10 +539,7 @@
     <w:p>
       <w:r>
         <w:tab/>
-        <w:t>Line 158: shoplengt</w:t>
-      </w:r>
-      <w:r>
-        <w:t>h: 74</w:t>
+        <w:t>Line 158: shoplength: 74</w:t>
       </w:r>
     </w:p>
     <w:p>
@@ -617,10 +599,7 @@
     <w:p>
       <w:r>
         <w:tab/>
-        <w:t xml:space="preserve">Line 178: </w:t>
-      </w:r>
-      <w:r>
-        <w:t>shoplength: 91</w:t>
+        <w:t>Line 178: shoplength: 91</w:t>
       </w:r>
     </w:p>
     <w:p>
@@ -685,271 +664,7 @@
           <w:sz w:val="24"/>
           <w:szCs w:val="24"/>
         </w:rPr>
-        <w:t>,</w:t>
-      </w:r>
-      <w:r>
-        <w:rPr>
-          <w:rFonts w:ascii="宋体" w:eastAsia="宋体" w:hAnsi="宋体" w:cs="宋体"/>
-          <w:sz w:val="24"/>
-          <w:szCs w:val="24"/>
-        </w:rPr>
-        <w:t>如果我们能够通过分析找出真正</w:t>
-      </w:r>
-      <w:r>
-        <w:rPr>
-          <w:rFonts w:ascii="宋体" w:eastAsia="宋体" w:hAnsi="宋体" w:cs="宋体"/>
-          <w:sz w:val="24"/>
-          <w:szCs w:val="24"/>
-        </w:rPr>
-        <w:t xml:space="preserve"> </w:t>
-      </w:r>
-      <w:r>
-        <w:rPr>
-          <w:rFonts w:ascii="宋体" w:eastAsia="宋体" w:hAnsi="宋体" w:cs="宋体"/>
-          <w:sz w:val="24"/>
-          <w:szCs w:val="24"/>
-        </w:rPr>
-        <w:t>对位置判断有效的数据分量</w:t>
-      </w:r>
-      <w:r>
-        <w:rPr>
-          <w:rFonts w:ascii="宋体" w:eastAsia="宋体" w:hAnsi="宋体" w:cs="宋体"/>
-          <w:sz w:val="24"/>
-          <w:szCs w:val="24"/>
-        </w:rPr>
-        <w:t>,</w:t>
-      </w:r>
-      <w:r>
-        <w:rPr>
-          <w:rFonts w:ascii="宋体" w:eastAsia="宋体" w:hAnsi="宋体" w:cs="宋体"/>
-          <w:sz w:val="24"/>
-          <w:szCs w:val="24"/>
-        </w:rPr>
-        <w:t>就可以明显提高定位系统的精度</w:t>
-      </w:r>
-      <w:r>
-        <w:rPr>
-          <w:rFonts w:ascii="宋体" w:eastAsia="宋体" w:hAnsi="宋体" w:cs="宋体"/>
-          <w:sz w:val="24"/>
-          <w:szCs w:val="24"/>
-        </w:rPr>
-        <w:t>.</w:t>
-      </w:r>
-      <w:r>
-        <w:rPr>
-          <w:rFonts w:ascii="宋体" w:eastAsia="宋体" w:hAnsi="宋体" w:cs="宋体"/>
-          <w:sz w:val="24"/>
-          <w:szCs w:val="24"/>
-        </w:rPr>
-        <w:t>为此</w:t>
-      </w:r>
-      <w:r>
-        <w:rPr>
-          <w:rFonts w:ascii="宋体" w:eastAsia="宋体" w:hAnsi="宋体" w:cs="宋体"/>
-          <w:sz w:val="24"/>
-          <w:szCs w:val="24"/>
-        </w:rPr>
-        <w:t>,</w:t>
-      </w:r>
-      <w:r>
-        <w:rPr>
-          <w:rFonts w:ascii="宋体" w:eastAsia="宋体" w:hAnsi="宋体" w:cs="宋体"/>
-          <w:sz w:val="24"/>
-          <w:szCs w:val="24"/>
-        </w:rPr>
-        <w:t>本文提出了一种基于主成分分析的指纹定</w:t>
-      </w:r>
-      <w:r>
-        <w:rPr>
-          <w:rFonts w:ascii="宋体" w:eastAsia="宋体" w:hAnsi="宋体" w:cs="宋体"/>
-          <w:sz w:val="24"/>
-          <w:szCs w:val="24"/>
-        </w:rPr>
-        <w:t xml:space="preserve"> </w:t>
-      </w:r>
-      <w:r>
-        <w:rPr>
-          <w:rFonts w:ascii="宋体" w:eastAsia="宋体" w:hAnsi="宋体" w:cs="宋体"/>
-          <w:sz w:val="24"/>
-          <w:szCs w:val="24"/>
-        </w:rPr>
-        <w:t>位模型</w:t>
-      </w:r>
-      <w:r>
-        <w:rPr>
-          <w:rFonts w:ascii="宋体" w:eastAsia="宋体" w:hAnsi="宋体" w:cs="宋体"/>
-          <w:sz w:val="24"/>
-          <w:szCs w:val="24"/>
-        </w:rPr>
-        <w:t>,</w:t>
-      </w:r>
-      <w:r>
-        <w:rPr>
-          <w:rFonts w:ascii="宋体" w:eastAsia="宋体" w:hAnsi="宋体" w:cs="宋体"/>
-          <w:sz w:val="24"/>
-          <w:szCs w:val="24"/>
-        </w:rPr>
-        <w:t>通过主成分分析技术</w:t>
-      </w:r>
-      <w:r>
-        <w:rPr>
-          <w:rFonts w:ascii="宋体" w:eastAsia="宋体" w:hAnsi="宋体" w:cs="宋体"/>
-          <w:sz w:val="24"/>
-          <w:szCs w:val="24"/>
-        </w:rPr>
-        <w:t>,</w:t>
-      </w:r>
-      <w:r>
-        <w:rPr>
-          <w:rFonts w:ascii="宋体" w:eastAsia="宋体" w:hAnsi="宋体" w:cs="宋体"/>
-          <w:sz w:val="24"/>
-          <w:szCs w:val="24"/>
-        </w:rPr>
-        <w:t>找到不同环境条件下影响定位精度的主要分量</w:t>
-      </w:r>
-      <w:r>
-        <w:rPr>
-          <w:rFonts w:ascii="宋体" w:eastAsia="宋体" w:hAnsi="宋体" w:cs="宋体"/>
-          <w:sz w:val="24"/>
-          <w:szCs w:val="24"/>
-        </w:rPr>
-        <w:t>,</w:t>
-      </w:r>
-      <w:r>
-        <w:rPr>
-          <w:rFonts w:ascii="宋体" w:eastAsia="宋体" w:hAnsi="宋体" w:cs="宋体"/>
-          <w:sz w:val="24"/>
-          <w:szCs w:val="24"/>
-        </w:rPr>
-        <w:t>提高指纹的可区分度</w:t>
-      </w:r>
-      <w:r>
-        <w:rPr>
-          <w:rFonts w:ascii="宋体" w:eastAsia="宋体" w:hAnsi="宋体" w:cs="宋体"/>
-          <w:sz w:val="24"/>
-          <w:szCs w:val="24"/>
-        </w:rPr>
-        <w:t>,</w:t>
-      </w:r>
-      <w:r>
-        <w:rPr>
-          <w:rFonts w:ascii="宋体" w:eastAsia="宋体" w:hAnsi="宋体" w:cs="宋体"/>
-          <w:sz w:val="24"/>
-          <w:szCs w:val="24"/>
-        </w:rPr>
-        <w:t>进而提高</w:t>
-      </w:r>
-      <w:r>
-        <w:rPr>
-          <w:rFonts w:ascii="宋体" w:eastAsia="宋体" w:hAnsi="宋体" w:cs="宋体"/>
-          <w:sz w:val="24"/>
-          <w:szCs w:val="24"/>
-        </w:rPr>
-        <w:t xml:space="preserve"> </w:t>
-      </w:r>
-      <w:r>
-        <w:rPr>
-          <w:rFonts w:ascii="宋体" w:eastAsia="宋体" w:hAnsi="宋体" w:cs="宋体"/>
-          <w:sz w:val="24"/>
-          <w:szCs w:val="24"/>
-        </w:rPr>
-        <w:t>指纹定位的精度</w:t>
-      </w:r>
-      <w:r>
-        <w:rPr>
-          <w:rFonts w:ascii="宋体" w:eastAsia="宋体" w:hAnsi="宋体" w:cs="宋体"/>
-          <w:sz w:val="24"/>
-          <w:szCs w:val="24"/>
-        </w:rPr>
-        <w:t>.</w:t>
-      </w:r>
-      <w:r>
-        <w:rPr>
-          <w:rFonts w:ascii="宋体" w:eastAsia="宋体" w:hAnsi="宋体" w:cs="宋体"/>
-          <w:sz w:val="24"/>
-          <w:szCs w:val="24"/>
-        </w:rPr>
-        <w:t>同时</w:t>
-      </w:r>
-      <w:r>
-        <w:rPr>
-          <w:rFonts w:ascii="宋体" w:eastAsia="宋体" w:hAnsi="宋体" w:cs="宋体"/>
-          <w:sz w:val="24"/>
-          <w:szCs w:val="24"/>
-        </w:rPr>
-        <w:t>,</w:t>
-      </w:r>
-      <w:r>
-        <w:rPr>
-          <w:rFonts w:ascii="宋体" w:eastAsia="宋体" w:hAnsi="宋体" w:cs="宋体"/>
-          <w:sz w:val="24"/>
-          <w:szCs w:val="24"/>
-        </w:rPr>
-        <w:t>主成分分析也能够对指纹向量进行降维处理</w:t>
-      </w:r>
-      <w:r>
-        <w:rPr>
-          <w:rFonts w:ascii="宋体" w:eastAsia="宋体" w:hAnsi="宋体" w:cs="宋体"/>
-          <w:sz w:val="24"/>
-          <w:szCs w:val="24"/>
-        </w:rPr>
-        <w:t>,</w:t>
-      </w:r>
-      <w:r>
-        <w:rPr>
-          <w:rFonts w:ascii="宋体" w:eastAsia="宋体" w:hAnsi="宋体" w:cs="宋体"/>
-          <w:sz w:val="24"/>
-          <w:szCs w:val="24"/>
-        </w:rPr>
-        <w:t>提升指纹定位算法的处理效率</w:t>
-      </w:r>
-      <w:r>
-        <w:rPr>
-          <w:rFonts w:ascii="宋体" w:eastAsia="宋体" w:hAnsi="宋体" w:cs="宋体"/>
-          <w:sz w:val="24"/>
-          <w:szCs w:val="24"/>
-        </w:rPr>
-        <w:t>.</w:t>
-      </w:r>
-      <w:r>
-        <w:rPr>
-          <w:rFonts w:ascii="宋体" w:eastAsia="宋体" w:hAnsi="宋体" w:cs="宋体"/>
-          <w:sz w:val="24"/>
-          <w:szCs w:val="24"/>
-        </w:rPr>
-        <w:t>主成分分</w:t>
-      </w:r>
-      <w:r>
-        <w:rPr>
-          <w:rFonts w:ascii="宋体" w:eastAsia="宋体" w:hAnsi="宋体" w:cs="宋体"/>
-          <w:sz w:val="24"/>
-          <w:szCs w:val="24"/>
-        </w:rPr>
-        <w:t xml:space="preserve"> </w:t>
-      </w:r>
-      <w:r>
-        <w:rPr>
-          <w:rFonts w:ascii="宋体" w:eastAsia="宋体" w:hAnsi="宋体" w:cs="宋体"/>
-          <w:sz w:val="24"/>
-          <w:szCs w:val="24"/>
-        </w:rPr>
-        <w:t>析方法是从数据源优化的角度来提高定位精度</w:t>
-      </w:r>
-      <w:r>
-        <w:rPr>
-          <w:rFonts w:ascii="宋体" w:eastAsia="宋体" w:hAnsi="宋体" w:cs="宋体"/>
-          <w:sz w:val="24"/>
-          <w:szCs w:val="24"/>
-        </w:rPr>
-        <w:t>,</w:t>
-      </w:r>
-      <w:r>
-        <w:rPr>
-          <w:rFonts w:ascii="宋体" w:eastAsia="宋体" w:hAnsi="宋体" w:cs="宋体"/>
-          <w:sz w:val="24"/>
-          <w:szCs w:val="24"/>
-        </w:rPr>
-        <w:t>因此可以应用于大部分的指纹算法以提高精度</w:t>
+        <w:t>,如果我们能够通过分析找出真正 对位置判断有效的数据分量,就可以明显提高定位系统的精度.为此,本文提出了一种基于主成分分析的指纹定 位模型,通过主成分分析技术,找到不同环境条件下影响定位精度的主要分量,提高指纹的可区分度,进而提高 指纹定位的精度.同时,主成分分析也能够对指纹向量进行降维处理,提升指纹定位算法的处理效率.主成分分 析方法是从数据源优化的角度来提高定位精度,因此可以应用于大部分的指纹算法以提高精度</w:t>
       </w:r>
     </w:p>
     <w:p>
@@ -979,23 +694,7 @@
           <w:sz w:val="24"/>
           <w:szCs w:val="24"/>
         </w:rPr>
-        <w:t>记录含有多个相同的</w:t>
-      </w:r>
-      <w:r>
-        <w:rPr>
-          <w:rFonts w:ascii="宋体" w:eastAsia="宋体" w:hAnsi="宋体" w:cs="宋体" w:hint="eastAsia"/>
-          <w:sz w:val="24"/>
-          <w:szCs w:val="24"/>
-        </w:rPr>
-        <w:t>bssid:13019</w:t>
-      </w:r>
-      <w:r>
-        <w:rPr>
-          <w:rFonts w:ascii="宋体" w:eastAsia="宋体" w:hAnsi="宋体" w:cs="宋体" w:hint="eastAsia"/>
-          <w:sz w:val="24"/>
-          <w:szCs w:val="24"/>
-        </w:rPr>
-        <w:t>条</w:t>
+        <w:t>记录含有多个相同的bssid:13019条</w:t>
       </w:r>
     </w:p>
     <w:p>
@@ -1050,16 +749,7 @@
           <w:szCs w:val="21"/>
           <w:shd w:val="clear" w:color="auto" w:fill="FFFFFF"/>
         </w:rPr>
-        <w:t>20</w:t>
-      </w:r>
-      <w:r>
-        <w:rPr>
-          <w:rFonts w:ascii="Verdana" w:eastAsia="宋体" w:hAnsi="Verdana" w:cs="Verdana"/>
-          <w:color w:val="000000"/>
-          <w:szCs w:val="21"/>
-          <w:shd w:val="clear" w:color="auto" w:fill="FFFFFF"/>
-        </w:rPr>
-        <w:t>dB</w:t>
+        <w:t>20dB</w:t>
       </w:r>
     </w:p>
     <w:p>
@@ -1441,19 +1131,12 @@
       </w:r>
     </w:p>
     <w:p>
-      <w:pPr>
-        <w:rPr>
-          <w:rFonts w:hint="eastAsia"/>
-        </w:rPr>
-      </w:pPr>
       <w:r>
         <w:rPr>
           <w:rFonts w:hint="eastAsia"/>
         </w:rPr>
         <w:t>-10</w:t>
       </w:r>
-      <w:bookmarkStart w:id="0" w:name="_GoBack"/>
-      <w:bookmarkEnd w:id="0"/>
     </w:p>
     <w:p>
       <w:r>
@@ -1498,11 +1181,160 @@
       </w:r>
     </w:p>
     <w:p>
+      <w:r>
+        <w:rPr>
+          <w:noProof/>
+        </w:rPr>
+        <w:drawing>
+          <wp:inline distT="0" distB="0" distL="0" distR="0" wp14:anchorId="76CA5AC2" wp14:editId="576063A5">
+            <wp:extent cx="1600000" cy="438095"/>
+            <wp:effectExtent l="0" t="0" r="635" b="635"/>
+            <wp:docPr id="8" name="图片 8"/>
+            <wp:cNvGraphicFramePr>
+              <a:graphicFrameLocks xmlns:a="http://schemas.openxmlformats.org/drawingml/2006/main" noChangeAspect="1"/>
+            </wp:cNvGraphicFramePr>
+            <a:graphic xmlns:a="http://schemas.openxmlformats.org/drawingml/2006/main">
+              <a:graphicData uri="http://schemas.openxmlformats.org/drawingml/2006/picture">
+                <pic:pic xmlns:pic="http://schemas.openxmlformats.org/drawingml/2006/picture">
+                  <pic:nvPicPr>
+                    <pic:cNvPr id="1" name=""/>
+                    <pic:cNvPicPr/>
+                  </pic:nvPicPr>
+                  <pic:blipFill>
+                    <a:blip r:embed="rId13"/>
+                    <a:stretch>
+                      <a:fillRect/>
+                    </a:stretch>
+                  </pic:blipFill>
+                  <pic:spPr>
+                    <a:xfrm>
+                      <a:off x="0" y="0"/>
+                      <a:ext cx="1600000" cy="438095"/>
+                    </a:xfrm>
+                    <a:prstGeom prst="rect">
+                      <a:avLst/>
+                    </a:prstGeom>
+                  </pic:spPr>
+                </pic:pic>
+              </a:graphicData>
+            </a:graphic>
+          </wp:inline>
+        </w:drawing>
+      </w:r>
+    </w:p>
+    <w:p/>
+    <w:p>
+      <w:r>
+        <w:t>L</w:t>
+      </w:r>
+      <w:r>
+        <w:rPr>
+          <w:rFonts w:hint="eastAsia"/>
+        </w:rPr>
+        <w:t>ibgbm,</w:t>
+      </w:r>
+      <w:r>
+        <w:t>fm</w:t>
+      </w:r>
+      <w:r>
+        <w:t>,ffm</w:t>
+      </w:r>
+    </w:p>
+    <w:p/>
+    <w:p>
+      <w:r>
+        <w:t xml:space="preserve">0.8782 </w:t>
+      </w:r>
+      <w:r>
+        <w:t>-15</w:t>
+      </w:r>
+      <w:r>
+        <w:rPr>
+          <w:rFonts w:hint="eastAsia"/>
+        </w:rPr>
+        <w:t>，</w:t>
+      </w:r>
+      <w:r>
+        <w:t>-100</w:t>
+      </w:r>
+      <w:r>
+        <w:rPr>
+          <w:rFonts w:hint="eastAsia"/>
+        </w:rPr>
+        <w:t>为</w:t>
+      </w:r>
+      <w:r>
+        <w:t>默认值，没有去除缺失值（</w:t>
+      </w:r>
+      <w:r>
+        <w:rPr>
+          <w:rFonts w:hint="eastAsia"/>
+        </w:rPr>
+        <w:t>没选到</w:t>
+      </w:r>
+      <w:r>
+        <w:t>bssid</w:t>
+      </w:r>
+      <w:r>
+        <w:t>）</w:t>
+      </w:r>
+      <w:r>
+        <w:rPr>
+          <w:rFonts w:hint="eastAsia"/>
+        </w:rPr>
+        <w:t>样本</w:t>
+      </w:r>
+      <w:r>
+        <w:rPr>
+          <w:rFonts w:hint="eastAsia"/>
+        </w:rPr>
+        <w:t xml:space="preserve"> rf_change_label_100</w:t>
+      </w:r>
+    </w:p>
+    <w:p>
+      <w:r>
+        <w:rPr>
+          <w:rFonts w:hint="eastAsia"/>
+        </w:rPr>
+        <w:t>0</w:t>
+      </w:r>
+      <w:r>
+        <w:t>.84</w:t>
+      </w:r>
+      <w:r>
+        <w:t>，</w:t>
+      </w:r>
+      <w:r>
+        <w:t>0</w:t>
+      </w:r>
+      <w:r>
+        <w:t>为默认值</w:t>
+      </w:r>
+    </w:p>
+    <w:p/>
+    <w:p>
       <w:pPr>
         <w:rPr>
           <w:rFonts w:hint="eastAsia"/>
         </w:rPr>
       </w:pPr>
+      <w:r>
+        <w:rPr>
+          <w:rFonts w:hint="eastAsia"/>
+        </w:rPr>
+        <w:t>将时间</w:t>
+      </w:r>
+      <w:r>
+        <w:t>因素考虑</w:t>
+      </w:r>
+      <w:r>
+        <w:rPr>
+          <w:rFonts w:hint="eastAsia"/>
+        </w:rPr>
+        <w:t>进去</w:t>
+      </w:r>
+      <w:bookmarkStart w:id="0" w:name="_GoBack"/>
+      <w:bookmarkEnd w:id="0"/>
     </w:p>
     <w:sectPr>
       <w:pgSz w:w="11906" w:h="16838"/>
@@ -1700,7 +1532,7 @@
     <w:lsdException w:name="Table Web 2" w:semiHidden="1" w:unhideWhenUsed="1"/>
     <w:lsdException w:name="Table Web 3" w:semiHidden="1" w:unhideWhenUsed="1"/>
     <w:lsdException w:name="Balloon Text" w:semiHidden="1" w:unhideWhenUsed="1"/>
-    <w:lsdException w:name="Table Grid" w:semiHidden="1" w:uiPriority="39" w:unhideWhenUsed="1"/>
+    <w:lsdException w:name="Table Grid" w:uiPriority="39"/>
     <w:lsdException w:name="Table Theme" w:semiHidden="1" w:unhideWhenUsed="1"/>
     <w:lsdException w:name="Placeholder Text" w:semiHidden="1"/>
     <w:lsdException w:name="Light Shading" w:uiPriority="60"/>
@@ -1928,6 +1760,28 @@
       <w:szCs w:val="22"/>
     </w:rPr>
   </w:style>
+  <w:style w:type="paragraph" w:styleId="1">
+    <w:name w:val="heading 1"/>
+    <w:basedOn w:val="a"/>
+    <w:next w:val="a"/>
+    <w:link w:val="1Char"/>
+    <w:uiPriority w:val="9"/>
+    <w:qFormat/>
+    <w:rsid w:val="001C0C46"/>
+    <w:pPr>
+      <w:keepNext/>
+      <w:keepLines/>
+      <w:spacing w:before="340" w:after="330" w:line="578" w:lineRule="auto"/>
+      <w:outlineLvl w:val="0"/>
+    </w:pPr>
+    <w:rPr>
+      <w:b/>
+      <w:bCs/>
+      <w:kern w:val="44"/>
+      <w:sz w:val="44"/>
+      <w:szCs w:val="44"/>
+    </w:rPr>
+  </w:style>
   <w:style w:type="character" w:default="1" w:styleId="a0">
     <w:name w:val="Default Paragraph Font"/>
     <w:uiPriority w:val="1"/>
@@ -2017,6 +1871,21 @@
     <w:rPr>
       <w:sz w:val="18"/>
       <w:szCs w:val="18"/>
+    </w:rPr>
+  </w:style>
+  <w:style w:type="character" w:customStyle="1" w:styleId="1Char">
+    <w:name w:val="标题 1 Char"/>
+    <w:basedOn w:val="a0"/>
+    <w:link w:val="1"/>
+    <w:uiPriority w:val="9"/>
+    <w:rsid w:val="001C0C46"/>
+    <w:rPr>
+      <w:rFonts w:asciiTheme="minorHAnsi" w:eastAsiaTheme="minorEastAsia" w:hAnsiTheme="minorHAnsi" w:cstheme="minorBidi"/>
+      <w:b/>
+      <w:bCs/>
+      <w:kern w:val="44"/>
+      <w:sz w:val="44"/>
+      <w:szCs w:val="44"/>
     </w:rPr>
   </w:style>
 </w:styles>

</xml_diff>

<commit_message>
add new feature with ssid connect
</commit_message>
<xml_diff>
--- a/n.docx
+++ b/n.docx
@@ -1,10 +1,10 @@
 
 <file path=word/document.xml><?xml version="1.0" encoding="utf-8"?>
-<w:document xmlns:wpc="http://schemas.microsoft.com/office/word/2010/wordprocessingCanvas" xmlns:mc="http://schemas.openxmlformats.org/markup-compatibility/2006" xmlns:o="urn:schemas-microsoft-com:office:office" xmlns:r="http://schemas.openxmlformats.org/officeDocument/2006/relationships" xmlns:m="http://schemas.openxmlformats.org/officeDocument/2006/math" xmlns:v="urn:schemas-microsoft-com:vml" xmlns:wp14="http://schemas.microsoft.com/office/word/2010/wordprocessingDrawing" xmlns:wp="http://schemas.openxmlformats.org/drawingml/2006/wordprocessingDrawing" xmlns:w10="urn:schemas-microsoft-com:office:word" xmlns:w="http://schemas.openxmlformats.org/wordprocessingml/2006/main" xmlns:w14="http://schemas.microsoft.com/office/word/2010/wordml" xmlns:w15="http://schemas.microsoft.com/office/word/2012/wordml" xmlns:wpg="http://schemas.microsoft.com/office/word/2010/wordprocessingGroup" xmlns:wpi="http://schemas.microsoft.com/office/word/2010/wordprocessingInk" xmlns:wne="http://schemas.microsoft.com/office/word/2006/wordml" xmlns:wps="http://schemas.microsoft.com/office/word/2010/wordprocessingShape" mc:Ignorable="w14 w15 wp14">
+<w:document xmlns:wpc="http://schemas.microsoft.com/office/word/2010/wordprocessingCanvas" xmlns:mc="http://schemas.openxmlformats.org/markup-compatibility/2006" xmlns:o="urn:schemas-microsoft-com:office:office" xmlns:r="http://schemas.openxmlformats.org/officeDocument/2006/relationships" xmlns:m="http://schemas.openxmlformats.org/officeDocument/2006/math" xmlns:v="urn:schemas-microsoft-com:vml" xmlns:wp14="http://schemas.microsoft.com/office/word/2010/wordprocessingDrawing" xmlns:wp="http://schemas.openxmlformats.org/drawingml/2006/wordprocessingDrawing" xmlns:w="http://schemas.openxmlformats.org/wordprocessingml/2006/main" xmlns:w14="http://schemas.microsoft.com/office/word/2010/wordml" xmlns:w10="urn:schemas-microsoft-com:office:word" xmlns:w15="http://schemas.microsoft.com/office/word/2012/wordml" xmlns:wpg="http://schemas.microsoft.com/office/word/2010/wordprocessingGroup" xmlns:wpi="http://schemas.microsoft.com/office/word/2010/wordprocessingInk" xmlns:wne="http://schemas.microsoft.com/office/word/2006/wordml" xmlns:wps="http://schemas.microsoft.com/office/word/2010/wordprocessingShape" xmlns:wpsCustomData="http://www.wps.cn/officeDocument/2013/wpsCustomData" mc:Ignorable="w14 w15 wp14">
   <w:body>
     <w:p>
       <w:pPr>
-        <w:pStyle w:val="1"/>
+        <w:pStyle w:val="2"/>
       </w:pPr>
       <w:r>
         <w:t>M</w:t>
@@ -21,9 +21,6 @@
     </w:p>
     <w:p>
       <w:r>
-        <w:rPr>
-          <w:noProof/>
-        </w:rPr>
         <w:drawing>
           <wp:inline distT="0" distB="0" distL="0" distR="0">
             <wp:extent cx="2552065" cy="5485130"/>
@@ -42,7 +39,7 @@
                     </pic:cNvPicPr>
                   </pic:nvPicPr>
                   <pic:blipFill>
-                    <a:blip r:embed="rId6"/>
+                    <a:blip r:embed="rId4"/>
                     <a:stretch>
                       <a:fillRect/>
                     </a:stretch>
@@ -76,591 +73,782 @@
     <w:p>
       <w:r>
         <w:tab/>
+      </w:r>
+      <w:r>
         <w:t>Line 4: shoplength: 132</w:t>
       </w:r>
     </w:p>
     <w:p>
       <w:r>
         <w:tab/>
+      </w:r>
+      <w:r>
         <w:t>Line 6: shoplength: 114</w:t>
       </w:r>
     </w:p>
     <w:p>
       <w:r>
         <w:tab/>
+      </w:r>
+      <w:r>
         <w:t>Line 8: shoplength: 104</w:t>
       </w:r>
     </w:p>
     <w:p>
       <w:r>
         <w:tab/>
+      </w:r>
+      <w:r>
         <w:t>Line 10: shoplength: 73</w:t>
       </w:r>
     </w:p>
     <w:p>
       <w:r>
         <w:tab/>
+      </w:r>
+      <w:r>
         <w:t>Line 12: shoplength: 88</w:t>
       </w:r>
     </w:p>
     <w:p>
       <w:r>
         <w:tab/>
+      </w:r>
+      <w:r>
         <w:t>Line 14: shoplength: 109</w:t>
       </w:r>
     </w:p>
     <w:p>
       <w:r>
         <w:tab/>
+      </w:r>
+      <w:r>
         <w:t>Line 16: shoplength: 70</w:t>
       </w:r>
     </w:p>
     <w:p>
       <w:r>
         <w:tab/>
+      </w:r>
+      <w:r>
         <w:t>Line 18: shoplength: 94</w:t>
       </w:r>
     </w:p>
     <w:p>
       <w:r>
         <w:tab/>
+      </w:r>
+      <w:r>
         <w:t>Line 20: shoplength: 89</w:t>
       </w:r>
     </w:p>
     <w:p>
       <w:r>
         <w:tab/>
+      </w:r>
+      <w:r>
         <w:t>Line 22: shoplength: 76</w:t>
       </w:r>
     </w:p>
     <w:p>
       <w:r>
-        <w:lastRenderedPageBreak/>
-        <w:tab/>
+        <w:tab/>
+      </w:r>
+      <w:r>
         <w:t>Line 24: shoplength: 86</w:t>
       </w:r>
     </w:p>
     <w:p>
       <w:r>
         <w:tab/>
+      </w:r>
+      <w:r>
         <w:t>Line 26: shoplength: 104</w:t>
       </w:r>
     </w:p>
     <w:p>
       <w:r>
         <w:tab/>
+      </w:r>
+      <w:r>
         <w:t>Line 28: shoplength: 93</w:t>
       </w:r>
     </w:p>
     <w:p>
       <w:r>
         <w:tab/>
+      </w:r>
+      <w:r>
         <w:t>Line 30: shoplength: 81</w:t>
       </w:r>
     </w:p>
     <w:p>
       <w:r>
         <w:tab/>
+      </w:r>
+      <w:r>
         <w:t>Line 32: shoplength: 53</w:t>
       </w:r>
     </w:p>
     <w:p>
       <w:r>
         <w:tab/>
+      </w:r>
+      <w:r>
         <w:t>Line 34: shoplength: 80</w:t>
       </w:r>
     </w:p>
     <w:p>
       <w:r>
         <w:tab/>
+      </w:r>
+      <w:r>
         <w:t>Line 36: shoplength: 75</w:t>
       </w:r>
     </w:p>
     <w:p>
       <w:r>
         <w:tab/>
+      </w:r>
+      <w:r>
         <w:t>Line 38: shoplength: 76</w:t>
       </w:r>
     </w:p>
     <w:p>
       <w:r>
         <w:tab/>
+      </w:r>
+      <w:r>
         <w:t>Line 40: shoplength: 62</w:t>
       </w:r>
     </w:p>
     <w:p>
       <w:r>
         <w:tab/>
+      </w:r>
+      <w:r>
         <w:t>Line 42: shoplength: 76</w:t>
       </w:r>
     </w:p>
     <w:p>
       <w:r>
         <w:tab/>
+      </w:r>
+      <w:r>
         <w:t>Line 44: shoplength: 86</w:t>
       </w:r>
     </w:p>
     <w:p>
       <w:r>
         <w:tab/>
+      </w:r>
+      <w:r>
         <w:t>Line 46: shoplength: 68</w:t>
       </w:r>
     </w:p>
     <w:p>
       <w:r>
         <w:tab/>
+      </w:r>
+      <w:r>
         <w:t>Line 48: shoplength: 72</w:t>
       </w:r>
     </w:p>
     <w:p>
       <w:r>
         <w:tab/>
+      </w:r>
+      <w:r>
         <w:t>Line 50: shoplength: 76</w:t>
       </w:r>
     </w:p>
     <w:p>
       <w:r>
         <w:tab/>
+      </w:r>
+      <w:r>
         <w:t>Line 52: shoplength: 78</w:t>
       </w:r>
     </w:p>
     <w:p>
       <w:r>
         <w:tab/>
+      </w:r>
+      <w:r>
         <w:t>Line 54: shoplength: 59</w:t>
       </w:r>
     </w:p>
     <w:p>
       <w:r>
         <w:tab/>
+      </w:r>
+      <w:r>
         <w:t>Line 56: shoplength: 92</w:t>
       </w:r>
     </w:p>
     <w:p>
       <w:r>
         <w:tab/>
+      </w:r>
+      <w:r>
         <w:t>Line 58: shoplength: 93</w:t>
       </w:r>
     </w:p>
     <w:p>
       <w:r>
         <w:tab/>
+      </w:r>
+      <w:r>
         <w:t>Line 60: shoplength: 137</w:t>
       </w:r>
     </w:p>
     <w:p>
       <w:r>
         <w:tab/>
+      </w:r>
+      <w:r>
         <w:t>Line 62: shoplength: 128</w:t>
       </w:r>
     </w:p>
     <w:p>
       <w:r>
         <w:tab/>
+      </w:r>
+      <w:r>
         <w:t>Line 64: shoplength: 113</w:t>
       </w:r>
     </w:p>
     <w:p>
       <w:r>
         <w:tab/>
+      </w:r>
+      <w:r>
         <w:t>Line 66: shoplength: 87</w:t>
       </w:r>
     </w:p>
     <w:p>
       <w:r>
         <w:tab/>
+      </w:r>
+      <w:r>
         <w:t>Line 68: shoplength: 83</w:t>
       </w:r>
     </w:p>
     <w:p>
       <w:r>
         <w:tab/>
+      </w:r>
+      <w:r>
         <w:t>Line 70: shoplength: 89</w:t>
       </w:r>
     </w:p>
     <w:p>
       <w:r>
         <w:tab/>
+      </w:r>
+      <w:r>
         <w:t>Line 72: shoplength: 78</w:t>
       </w:r>
     </w:p>
     <w:p>
       <w:r>
         <w:tab/>
+      </w:r>
+      <w:r>
         <w:t>Line 74: shoplength: 68</w:t>
       </w:r>
     </w:p>
     <w:p>
       <w:r>
         <w:tab/>
+      </w:r>
+      <w:r>
         <w:t>Line 76: shoplength: 124</w:t>
       </w:r>
     </w:p>
     <w:p>
       <w:r>
         <w:tab/>
+      </w:r>
+      <w:r>
         <w:t>Line 78: shoplength: 220</w:t>
       </w:r>
     </w:p>
     <w:p>
       <w:r>
         <w:tab/>
+      </w:r>
+      <w:r>
         <w:t>Line 80: shoplength: 122</w:t>
       </w:r>
     </w:p>
     <w:p>
       <w:r>
         <w:tab/>
+      </w:r>
+      <w:r>
         <w:t>Line 82: shoplength: 108</w:t>
       </w:r>
     </w:p>
     <w:p>
       <w:r>
         <w:tab/>
+      </w:r>
+      <w:r>
         <w:t>Line 84: shoplength: 90</w:t>
       </w:r>
     </w:p>
     <w:p>
       <w:r>
         <w:tab/>
+      </w:r>
+      <w:r>
         <w:t>Line 86: shoplength: 73</w:t>
       </w:r>
     </w:p>
     <w:p>
       <w:r>
         <w:tab/>
+      </w:r>
+      <w:r>
         <w:t>Line 88: shoplength: 85</w:t>
       </w:r>
     </w:p>
     <w:p>
       <w:r>
         <w:tab/>
+      </w:r>
+      <w:r>
         <w:t>Line 90: shoplength: 62</w:t>
       </w:r>
     </w:p>
     <w:p>
       <w:r>
         <w:tab/>
+      </w:r>
+      <w:r>
         <w:t>Line 92: shoplength: 74</w:t>
       </w:r>
     </w:p>
     <w:p>
       <w:r>
         <w:tab/>
+      </w:r>
+      <w:r>
         <w:t>Line 94: shoplength: 97</w:t>
       </w:r>
     </w:p>
     <w:p>
       <w:r>
         <w:tab/>
+      </w:r>
+      <w:r>
         <w:t>Line 96: shoplength: 78</w:t>
       </w:r>
     </w:p>
     <w:p>
       <w:r>
         <w:tab/>
+      </w:r>
+      <w:r>
         <w:t>Line 98: shoplength: 90</w:t>
       </w:r>
     </w:p>
     <w:p>
       <w:r>
         <w:tab/>
+      </w:r>
+      <w:r>
         <w:t>Line 100: shoplength: 46</w:t>
       </w:r>
     </w:p>
     <w:p>
       <w:r>
         <w:tab/>
+      </w:r>
+      <w:r>
         <w:t>Line 102: shoplength: 71</w:t>
       </w:r>
     </w:p>
     <w:p>
       <w:r>
         <w:tab/>
+      </w:r>
+      <w:r>
         <w:t>Line 104: shoplength: 79</w:t>
       </w:r>
     </w:p>
     <w:p>
       <w:r>
         <w:tab/>
+      </w:r>
+      <w:r>
         <w:t>Line 106: shoplength: 79</w:t>
       </w:r>
     </w:p>
     <w:p>
       <w:r>
         <w:tab/>
+      </w:r>
+      <w:r>
         <w:t>Line 108: shoplength: 93</w:t>
       </w:r>
     </w:p>
     <w:p>
       <w:r>
         <w:tab/>
+      </w:r>
+      <w:r>
         <w:t>Line 110: shoplength: 94</w:t>
       </w:r>
     </w:p>
     <w:p>
       <w:r>
         <w:tab/>
+      </w:r>
+      <w:r>
         <w:t>Line 112: shoplength: 80</w:t>
       </w:r>
     </w:p>
     <w:p>
       <w:r>
         <w:tab/>
+      </w:r>
+      <w:r>
         <w:t>Line 114: shoplength: 80</w:t>
       </w:r>
     </w:p>
     <w:p>
       <w:r>
         <w:tab/>
+      </w:r>
+      <w:r>
         <w:t>Line 116: shoplength: 61</w:t>
       </w:r>
     </w:p>
     <w:p>
       <w:r>
         <w:tab/>
+      </w:r>
+      <w:r>
         <w:t>Line 118: shoplength: 83</w:t>
       </w:r>
     </w:p>
     <w:p>
       <w:r>
         <w:tab/>
+      </w:r>
+      <w:r>
         <w:t>Line 120: shoplength: 81</w:t>
       </w:r>
     </w:p>
     <w:p>
       <w:r>
         <w:tab/>
+      </w:r>
+      <w:r>
         <w:t>Line 122: shoplength: 67</w:t>
       </w:r>
     </w:p>
     <w:p>
       <w:r>
         <w:tab/>
+      </w:r>
+      <w:r>
         <w:t>Line 124: shoplength: 120</w:t>
       </w:r>
     </w:p>
     <w:p>
       <w:r>
         <w:tab/>
+      </w:r>
+      <w:r>
         <w:t>Line 126: shoplength: 75</w:t>
       </w:r>
     </w:p>
     <w:p>
       <w:r>
         <w:tab/>
+      </w:r>
+      <w:r>
         <w:t>Line 128: shoplength: 125</w:t>
       </w:r>
     </w:p>
     <w:p>
       <w:r>
         <w:tab/>
+      </w:r>
+      <w:r>
         <w:t>Line 130: shoplength: 96</w:t>
       </w:r>
     </w:p>
     <w:p>
       <w:r>
         <w:tab/>
+      </w:r>
+      <w:r>
         <w:t>Line 132: shoplength: 69</w:t>
       </w:r>
     </w:p>
     <w:p>
       <w:r>
         <w:tab/>
+      </w:r>
+      <w:r>
         <w:t>Line 134: shoplength: 71</w:t>
       </w:r>
     </w:p>
     <w:p>
       <w:r>
         <w:tab/>
+      </w:r>
+      <w:r>
         <w:t>Line 136: shoplength: 118</w:t>
       </w:r>
     </w:p>
     <w:p>
       <w:r>
         <w:tab/>
+      </w:r>
+      <w:r>
         <w:t>Line 138: shoplength: 83</w:t>
       </w:r>
     </w:p>
     <w:p>
       <w:r>
         <w:tab/>
+      </w:r>
+      <w:r>
         <w:t>Line 140: shoplength: 68</w:t>
       </w:r>
     </w:p>
     <w:p>
       <w:r>
         <w:tab/>
+      </w:r>
+      <w:r>
         <w:t>Line 142: shoplength: 58</w:t>
       </w:r>
     </w:p>
     <w:p>
       <w:r>
         <w:tab/>
+      </w:r>
+      <w:r>
         <w:t>Line 144: shoplength: 92</w:t>
       </w:r>
     </w:p>
     <w:p>
       <w:r>
         <w:tab/>
+      </w:r>
+      <w:r>
         <w:t>Line 146: shoplength: 89</w:t>
       </w:r>
     </w:p>
     <w:p>
       <w:r>
         <w:tab/>
+      </w:r>
+      <w:r>
         <w:t>Line 148: shoplength: 87</w:t>
       </w:r>
     </w:p>
     <w:p>
       <w:r>
         <w:tab/>
+      </w:r>
+      <w:r>
         <w:t>Line 150: shoplength: 123</w:t>
       </w:r>
     </w:p>
     <w:p>
       <w:r>
         <w:tab/>
+      </w:r>
+      <w:r>
         <w:t>Line 152: shoplength: 79</w:t>
       </w:r>
     </w:p>
     <w:p>
       <w:r>
         <w:tab/>
+      </w:r>
+      <w:r>
         <w:t>Line 154: shoplength: 69</w:t>
       </w:r>
     </w:p>
     <w:p>
       <w:r>
         <w:tab/>
+      </w:r>
+      <w:r>
         <w:t>Line 156: shoplength: 80</w:t>
       </w:r>
     </w:p>
     <w:p>
       <w:r>
         <w:tab/>
+      </w:r>
+      <w:r>
         <w:t>Line 158: shoplength: 74</w:t>
       </w:r>
     </w:p>
     <w:p>
       <w:r>
         <w:tab/>
+      </w:r>
+      <w:r>
         <w:t>Line 160: shoplength: 109</w:t>
       </w:r>
     </w:p>
     <w:p>
       <w:r>
         <w:tab/>
+      </w:r>
+      <w:r>
         <w:t>Line 162: shoplength: 66</w:t>
       </w:r>
     </w:p>
     <w:p>
       <w:r>
         <w:tab/>
+      </w:r>
+      <w:r>
         <w:t>Line 164: shoplength: 76</w:t>
       </w:r>
     </w:p>
     <w:p>
       <w:r>
         <w:tab/>
+      </w:r>
+      <w:r>
         <w:t>Line 166: shoplength: 95</w:t>
       </w:r>
     </w:p>
     <w:p>
       <w:r>
         <w:tab/>
+      </w:r>
+      <w:r>
         <w:t>Line 168: shoplength: 99</w:t>
       </w:r>
     </w:p>
     <w:p>
       <w:r>
         <w:tab/>
+      </w:r>
+      <w:r>
         <w:t>Line 170: shoplength: 79</w:t>
       </w:r>
     </w:p>
     <w:p>
       <w:r>
         <w:tab/>
+      </w:r>
+      <w:r>
         <w:t>Line 172: shoplength: 125</w:t>
       </w:r>
     </w:p>
     <w:p>
       <w:r>
         <w:tab/>
+      </w:r>
+      <w:r>
         <w:t>Line 174: shoplength: 58</w:t>
       </w:r>
     </w:p>
     <w:p>
       <w:r>
         <w:tab/>
+      </w:r>
+      <w:r>
         <w:t>Line 176: shoplength: 94</w:t>
       </w:r>
     </w:p>
     <w:p>
       <w:r>
         <w:tab/>
+      </w:r>
+      <w:r>
         <w:t>Line 178: shoplength: 91</w:t>
       </w:r>
     </w:p>
     <w:p>
       <w:r>
         <w:tab/>
+      </w:r>
+      <w:r>
         <w:t>Line 180: shoplength: 89</w:t>
       </w:r>
     </w:p>
     <w:p>
       <w:r>
         <w:tab/>
+      </w:r>
+      <w:r>
         <w:t>Line 182: shoplength: 74</w:t>
       </w:r>
     </w:p>
     <w:p>
       <w:r>
         <w:tab/>
+      </w:r>
+      <w:r>
         <w:t>Line 184: shoplength: 96</w:t>
       </w:r>
     </w:p>
     <w:p>
       <w:r>
         <w:tab/>
+      </w:r>
+      <w:r>
         <w:t>Line 186: shoplength: 78</w:t>
       </w:r>
     </w:p>
     <w:p>
       <w:r>
         <w:tab/>
+      </w:r>
+      <w:r>
         <w:t>Line 188: shoplength: 72</w:t>
       </w:r>
     </w:p>
     <w:p>
       <w:r>
         <w:tab/>
+      </w:r>
+      <w:r>
         <w:t>Line 190: shoplength: 77</w:t>
       </w:r>
     </w:p>
     <w:p>
       <w:r>
         <w:tab/>
+      </w:r>
+      <w:r>
         <w:t>Line 192: shoplength: 82</w:t>
       </w:r>
     </w:p>
     <w:p>
       <w:r>
         <w:tab/>
+      </w:r>
+      <w:r>
         <w:t>Line 194: shoplength: 91</w:t>
       </w:r>
     </w:p>
     <w:p>
       <w:pPr>
         <w:rPr>
-          <w:rFonts w:ascii="宋体" w:eastAsia="宋体" w:hAnsi="宋体" w:cs="宋体"/>
+          <w:rFonts w:ascii="宋体" w:hAnsi="宋体" w:eastAsia="宋体" w:cs="宋体"/>
           <w:sz w:val="24"/>
           <w:szCs w:val="24"/>
         </w:rPr>
       </w:pPr>
       <w:r>
         <w:rPr>
-          <w:rFonts w:ascii="宋体" w:eastAsia="宋体" w:hAnsi="宋体" w:cs="宋体"/>
+          <w:rFonts w:ascii="宋体" w:hAnsi="宋体" w:eastAsia="宋体" w:cs="宋体"/>
           <w:sz w:val="24"/>
           <w:szCs w:val="24"/>
         </w:rPr>
@@ -670,7 +858,7 @@
     <w:p>
       <w:pPr>
         <w:rPr>
-          <w:rFonts w:ascii="宋体" w:eastAsia="宋体" w:hAnsi="宋体" w:cs="宋体"/>
+          <w:rFonts w:ascii="宋体" w:hAnsi="宋体" w:eastAsia="宋体" w:cs="宋体"/>
           <w:sz w:val="24"/>
           <w:szCs w:val="24"/>
         </w:rPr>
@@ -683,14 +871,14 @@
           <w:numId w:val="1"/>
         </w:numPr>
         <w:rPr>
-          <w:rFonts w:ascii="宋体" w:eastAsia="宋体" w:hAnsi="宋体" w:cs="宋体"/>
+          <w:rFonts w:ascii="宋体" w:hAnsi="宋体" w:eastAsia="宋体" w:cs="宋体"/>
           <w:sz w:val="24"/>
           <w:szCs w:val="24"/>
         </w:rPr>
       </w:pPr>
       <w:r>
         <w:rPr>
-          <w:rFonts w:ascii="宋体" w:eastAsia="宋体" w:hAnsi="宋体" w:cs="宋体" w:hint="eastAsia"/>
+          <w:rFonts w:hint="eastAsia" w:ascii="宋体" w:hAnsi="宋体" w:eastAsia="宋体" w:cs="宋体"/>
           <w:sz w:val="24"/>
           <w:szCs w:val="24"/>
         </w:rPr>
@@ -700,7 +888,7 @@
     <w:p>
       <w:pPr>
         <w:rPr>
-          <w:rFonts w:ascii="Verdana" w:eastAsia="宋体" w:hAnsi="Verdana" w:cs="Verdana"/>
+          <w:rFonts w:ascii="Verdana" w:hAnsi="Verdana" w:eastAsia="宋体" w:cs="Verdana"/>
           <w:color w:val="000000"/>
           <w:szCs w:val="21"/>
           <w:shd w:val="clear" w:color="auto" w:fill="FFFFFF"/>
@@ -708,102 +896,45 @@
       </w:pPr>
       <w:r>
         <w:rPr>
-          <w:rFonts w:ascii="Verdana" w:eastAsia="宋体" w:hAnsi="Verdana" w:cs="Verdana"/>
+          <w:rFonts w:ascii="Verdana" w:hAnsi="Verdana" w:eastAsia="宋体" w:cs="Verdana"/>
           <w:color w:val="000000"/>
           <w:szCs w:val="21"/>
           <w:shd w:val="clear" w:color="auto" w:fill="FFFFFF"/>
         </w:rPr>
-        <w:t>RSS</w:t>
-      </w:r>
-      <w:r>
-        <w:rPr>
-          <w:rFonts w:ascii="Verdana" w:eastAsia="宋体" w:hAnsi="Verdana" w:cs="Verdana"/>
+        <w:t>RSS随时间变化，而且有时变化得很显著。不过在五分钟内RSS的变化基本不会超过20dB</w:t>
+      </w:r>
+    </w:p>
+    <w:p>
+      <w:pPr>
+        <w:rPr>
+          <w:rFonts w:ascii="Verdana" w:hAnsi="Verdana" w:eastAsia="宋体" w:cs="Verdana"/>
           <w:color w:val="000000"/>
           <w:szCs w:val="21"/>
           <w:shd w:val="clear" w:color="auto" w:fill="FFFFFF"/>
         </w:rPr>
-        <w:t>随时间变化，而且有时变化得很显著。不过在五分钟内</w:t>
-      </w:r>
-      <w:r>
-        <w:rPr>
-          <w:rFonts w:ascii="Verdana" w:eastAsia="宋体" w:hAnsi="Verdana" w:cs="Verdana"/>
+      </w:pPr>
+    </w:p>
+    <w:p>
+      <w:pPr>
+        <w:rPr>
+          <w:rFonts w:ascii="Verdana" w:hAnsi="Verdana" w:eastAsia="宋体" w:cs="Verdana"/>
           <w:color w:val="000000"/>
           <w:szCs w:val="21"/>
           <w:shd w:val="clear" w:color="auto" w:fill="FFFFFF"/>
         </w:rPr>
-        <w:t>RSS</w:t>
-      </w:r>
-      <w:r>
-        <w:rPr>
-          <w:rFonts w:ascii="Verdana" w:eastAsia="宋体" w:hAnsi="Verdana" w:cs="Verdana"/>
+      </w:pPr>
+      <w:r>
+        <w:rPr>
+          <w:rFonts w:hint="eastAsia" w:ascii="Verdana" w:hAnsi="Verdana" w:eastAsia="宋体" w:cs="Verdana"/>
           <w:color w:val="000000"/>
           <w:szCs w:val="21"/>
           <w:shd w:val="clear" w:color="auto" w:fill="FFFFFF"/>
         </w:rPr>
-        <w:t>的变化基本不会超过</w:t>
-      </w:r>
-      <w:r>
-        <w:rPr>
-          <w:rFonts w:ascii="Verdana" w:eastAsia="宋体" w:hAnsi="Verdana" w:cs="Verdana"/>
-          <w:color w:val="000000"/>
-          <w:szCs w:val="21"/>
-          <w:shd w:val="clear" w:color="auto" w:fill="FFFFFF"/>
-        </w:rPr>
-        <w:t>20dB</w:t>
-      </w:r>
-    </w:p>
-    <w:p>
-      <w:pPr>
-        <w:rPr>
-          <w:rFonts w:ascii="Verdana" w:eastAsia="宋体" w:hAnsi="Verdana" w:cs="Verdana"/>
-          <w:color w:val="000000"/>
-          <w:szCs w:val="21"/>
-          <w:shd w:val="clear" w:color="auto" w:fill="FFFFFF"/>
-        </w:rPr>
-      </w:pPr>
-    </w:p>
-    <w:p>
-      <w:pPr>
-        <w:rPr>
-          <w:rFonts w:ascii="Verdana" w:eastAsia="宋体" w:hAnsi="Verdana" w:cs="Verdana"/>
-          <w:color w:val="000000"/>
-          <w:szCs w:val="21"/>
-          <w:shd w:val="clear" w:color="auto" w:fill="FFFFFF"/>
-        </w:rPr>
-      </w:pPr>
-      <w:r>
-        <w:rPr>
-          <w:rFonts w:ascii="Verdana" w:eastAsia="宋体" w:hAnsi="Verdana" w:cs="Verdana" w:hint="eastAsia"/>
-          <w:color w:val="000000"/>
-          <w:szCs w:val="21"/>
-          <w:shd w:val="clear" w:color="auto" w:fill="FFFFFF"/>
-        </w:rPr>
-        <w:t>同一个商店</w:t>
-      </w:r>
-      <w:r>
-        <w:rPr>
-          <w:rFonts w:ascii="Verdana" w:eastAsia="宋体" w:hAnsi="Verdana" w:cs="Verdana" w:hint="eastAsia"/>
-          <w:color w:val="000000"/>
-          <w:szCs w:val="21"/>
-          <w:shd w:val="clear" w:color="auto" w:fill="FFFFFF"/>
-        </w:rPr>
-        <w:t>bssid</w:t>
-      </w:r>
-      <w:r>
-        <w:rPr>
-          <w:rFonts w:ascii="Verdana" w:eastAsia="宋体" w:hAnsi="Verdana" w:cs="Verdana" w:hint="eastAsia"/>
-          <w:color w:val="000000"/>
-          <w:szCs w:val="21"/>
-          <w:shd w:val="clear" w:color="auto" w:fill="FFFFFF"/>
-        </w:rPr>
-        <w:t>很多，有部分只出现一次，能否删除，</w:t>
-      </w:r>
-    </w:p>
-    <w:p>
-      <w:r>
-        <w:rPr>
-          <w:noProof/>
-        </w:rPr>
+        <w:t>同一个商店bssid很多，有部分只出现一次，能否删除，</w:t>
+      </w:r>
+    </w:p>
+    <w:p>
+      <w:r>
         <w:drawing>
           <wp:inline distT="0" distB="0" distL="114300" distR="114300">
             <wp:extent cx="5273675" cy="4081145"/>
@@ -822,7 +953,7 @@
                     </pic:cNvPicPr>
                   </pic:nvPicPr>
                   <pic:blipFill>
-                    <a:blip r:embed="rId7"/>
+                    <a:blip r:embed="rId5"/>
                     <a:stretch>
                       <a:fillRect/>
                     </a:stretch>
@@ -849,9 +980,6 @@
     </w:p>
     <w:p>
       <w:r>
-        <w:rPr>
-          <w:noProof/>
-        </w:rPr>
         <w:drawing>
           <wp:inline distT="0" distB="0" distL="114300" distR="114300">
             <wp:extent cx="5269865" cy="4168140"/>
@@ -870,7 +998,7 @@
                     </pic:cNvPicPr>
                   </pic:nvPicPr>
                   <pic:blipFill>
-                    <a:blip r:embed="rId8"/>
+                    <a:blip r:embed="rId6"/>
                     <a:stretch>
                       <a:fillRect/>
                     </a:stretch>
@@ -901,32 +1029,11 @@
         <w:rPr>
           <w:rFonts w:hint="eastAsia"/>
         </w:rPr>
-        <w:t>Shop_id</w:t>
-      </w:r>
-      <w:r>
-        <w:rPr>
-          <w:rFonts w:hint="eastAsia"/>
-        </w:rPr>
-        <w:t>的信息看成一篇文档，</w:t>
-      </w:r>
-      <w:r>
-        <w:rPr>
-          <w:rFonts w:hint="eastAsia"/>
-        </w:rPr>
-        <w:t>bssid</w:t>
-      </w:r>
-      <w:r>
-        <w:rPr>
-          <w:rFonts w:hint="eastAsia"/>
-        </w:rPr>
-        <w:t>看成词，（关键词提取）测试集给出词，来判断该文本属于哪一类</w:t>
-      </w:r>
-    </w:p>
-    <w:p>
-      <w:r>
-        <w:rPr>
-          <w:noProof/>
-        </w:rPr>
+        <w:t>Shop_id的信息看成一篇文档，bssid看成词，（关键词提取）测试集给出词，来判断该文本属于哪一类</w:t>
+      </w:r>
+    </w:p>
+    <w:p>
+      <w:r>
         <w:drawing>
           <wp:inline distT="0" distB="0" distL="114300" distR="114300">
             <wp:extent cx="5269230" cy="381000"/>
@@ -945,7 +1052,7 @@
                     </pic:cNvPicPr>
                   </pic:nvPicPr>
                   <pic:blipFill>
-                    <a:blip r:embed="rId9"/>
+                    <a:blip r:embed="rId7"/>
                     <a:stretch>
                       <a:fillRect/>
                     </a:stretch>
@@ -972,9 +1079,6 @@
     </w:p>
     <w:p>
       <w:r>
-        <w:rPr>
-          <w:noProof/>
-        </w:rPr>
         <w:drawing>
           <wp:inline distT="0" distB="0" distL="114300" distR="114300">
             <wp:extent cx="5271770" cy="4079240"/>
@@ -993,7 +1097,7 @@
                     </pic:cNvPicPr>
                   </pic:nvPicPr>
                   <pic:blipFill>
-                    <a:blip r:embed="rId10"/>
+                    <a:blip r:embed="rId8"/>
                     <a:stretch>
                       <a:fillRect/>
                     </a:stretch>
@@ -1024,21 +1128,24 @@
         <w:rPr>
           <w:rFonts w:hint="eastAsia"/>
         </w:rPr>
-        <w:t>Linux</w:t>
-      </w:r>
+        <w:t>Linux统计文件个数</w:t>
+      </w:r>
+    </w:p>
+    <w:p>
       <w:r>
         <w:rPr>
           <w:rFonts w:hint="eastAsia"/>
         </w:rPr>
-        <w:t>统计文件个数</w:t>
-      </w:r>
-    </w:p>
+        <w:t>ls -l |grep "^-"|wc -l</w:t>
+      </w:r>
+    </w:p>
+    <w:p/>
     <w:p>
       <w:r>
         <w:rPr>
           <w:rFonts w:hint="eastAsia"/>
         </w:rPr>
-        <w:t>ls -l |grep "^-"|wc -l</w:t>
+        <w:t>0.944</w:t>
       </w:r>
     </w:p>
     <w:p/>
@@ -1047,16 +1154,15 @@
         <w:rPr>
           <w:rFonts w:hint="eastAsia"/>
         </w:rPr>
-        <w:t>0.944</w:t>
-      </w:r>
-    </w:p>
-    <w:p/>
+        <w:t>Train_data:</w:t>
+      </w:r>
+    </w:p>
     <w:p>
       <w:r>
         <w:rPr>
           <w:rFonts w:hint="eastAsia"/>
         </w:rPr>
-        <w:t>Train_data:</w:t>
+        <w:t>user_id,shop_id,time_stamp,longitude,latitude,wifi_infos</w:t>
       </w:r>
     </w:p>
     <w:p>
@@ -1064,7 +1170,7 @@
         <w:rPr>
           <w:rFonts w:hint="eastAsia"/>
         </w:rPr>
-        <w:t>user_id,shop_id,time_stamp,longitude,latitude,wifi_infos</w:t>
+        <w:t>Test_data</w:t>
       </w:r>
     </w:p>
     <w:p>
@@ -1072,14 +1178,6 @@
         <w:rPr>
           <w:rFonts w:hint="eastAsia"/>
         </w:rPr>
-        <w:t>Test_data</w:t>
-      </w:r>
-    </w:p>
-    <w:p>
-      <w:r>
-        <w:rPr>
-          <w:rFonts w:hint="eastAsia"/>
-        </w:rPr>
         <w:t>row_id,user_id,mall_id,time_stamp,longitude,latitude,wifi_infos</w:t>
       </w:r>
     </w:p>
@@ -1090,12 +1188,9 @@
     </w:p>
     <w:p>
       <w:r>
-        <w:rPr>
-          <w:noProof/>
-        </w:rPr>
         <w:drawing>
-          <wp:inline distT="0" distB="0" distL="0" distR="0" wp14:anchorId="3691DC98" wp14:editId="0FDCF7FD">
-            <wp:extent cx="4247619" cy="2457143"/>
+          <wp:inline distT="0" distB="0" distL="0" distR="0">
+            <wp:extent cx="4247515" cy="2456815"/>
             <wp:effectExtent l="0" t="0" r="635" b="635"/>
             <wp:docPr id="6" name="图片 6"/>
             <wp:cNvGraphicFramePr>
@@ -1105,11 +1200,13 @@
               <a:graphicData uri="http://schemas.openxmlformats.org/drawingml/2006/picture">
                 <pic:pic xmlns:pic="http://schemas.openxmlformats.org/drawingml/2006/picture">
                   <pic:nvPicPr>
-                    <pic:cNvPr id="1" name=""/>
-                    <pic:cNvPicPr/>
+                    <pic:cNvPr id="6" name="图片 6"/>
+                    <pic:cNvPicPr>
+                      <a:picLocks noChangeAspect="1"/>
+                    </pic:cNvPicPr>
                   </pic:nvPicPr>
                   <pic:blipFill>
-                    <a:blip r:embed="rId11"/>
+                    <a:blip r:embed="rId9"/>
                     <a:stretch>
                       <a:fillRect/>
                     </a:stretch>
@@ -1140,12 +1237,9 @@
     </w:p>
     <w:p>
       <w:r>
-        <w:rPr>
-          <w:noProof/>
-        </w:rPr>
         <w:drawing>
-          <wp:inline distT="0" distB="0" distL="0" distR="0" wp14:anchorId="47AEB967" wp14:editId="382C7A34">
-            <wp:extent cx="1990476" cy="2400000"/>
+          <wp:inline distT="0" distB="0" distL="0" distR="0">
+            <wp:extent cx="1990090" cy="2399665"/>
             <wp:effectExtent l="0" t="0" r="0" b="635"/>
             <wp:docPr id="7" name="图片 7"/>
             <wp:cNvGraphicFramePr>
@@ -1155,11 +1249,13 @@
               <a:graphicData uri="http://schemas.openxmlformats.org/drawingml/2006/picture">
                 <pic:pic xmlns:pic="http://schemas.openxmlformats.org/drawingml/2006/picture">
                   <pic:nvPicPr>
-                    <pic:cNvPr id="1" name=""/>
-                    <pic:cNvPicPr/>
+                    <pic:cNvPr id="7" name="图片 7"/>
+                    <pic:cNvPicPr>
+                      <a:picLocks noChangeAspect="1"/>
+                    </pic:cNvPicPr>
                   </pic:nvPicPr>
                   <pic:blipFill>
-                    <a:blip r:embed="rId12"/>
+                    <a:blip r:embed="rId10"/>
                     <a:stretch>
                       <a:fillRect/>
                     </a:stretch>
@@ -1182,12 +1278,9 @@
     </w:p>
     <w:p>
       <w:r>
-        <w:rPr>
-          <w:noProof/>
-        </w:rPr>
         <w:drawing>
-          <wp:inline distT="0" distB="0" distL="0" distR="0" wp14:anchorId="76CA5AC2" wp14:editId="576063A5">
-            <wp:extent cx="1600000" cy="438095"/>
+          <wp:inline distT="0" distB="0" distL="0" distR="0">
+            <wp:extent cx="1599565" cy="437515"/>
             <wp:effectExtent l="0" t="0" r="635" b="635"/>
             <wp:docPr id="8" name="图片 8"/>
             <wp:cNvGraphicFramePr>
@@ -1197,11 +1290,13 @@
               <a:graphicData uri="http://schemas.openxmlformats.org/drawingml/2006/picture">
                 <pic:pic xmlns:pic="http://schemas.openxmlformats.org/drawingml/2006/picture">
                   <pic:nvPicPr>
-                    <pic:cNvPr id="1" name=""/>
-                    <pic:cNvPicPr/>
+                    <pic:cNvPr id="8" name="图片 8"/>
+                    <pic:cNvPicPr>
+                      <a:picLocks noChangeAspect="1"/>
+                    </pic:cNvPicPr>
                   </pic:nvPicPr>
                   <pic:blipFill>
-                    <a:blip r:embed="rId13"/>
+                    <a:blip r:embed="rId11"/>
                     <a:stretch>
                       <a:fillRect/>
                     </a:stretch>
@@ -1234,19 +1329,13 @@
         <w:t>ibgbm,</w:t>
       </w:r>
       <w:r>
-        <w:t>fm</w:t>
-      </w:r>
-      <w:r>
-        <w:t>,ffm</w:t>
+        <w:t>fm,ffm</w:t>
       </w:r>
     </w:p>
     <w:p/>
     <w:p>
       <w:r>
-        <w:t xml:space="preserve">0.8782 </w:t>
-      </w:r>
-      <w:r>
-        <w:t>-15</w:t>
+        <w:t>0.8782 -15</w:t>
       </w:r>
       <w:r>
         <w:rPr>
@@ -1273,86 +1362,403 @@
         <w:t>没选到</w:t>
       </w:r>
       <w:r>
-        <w:t>bssid</w:t>
-      </w:r>
-      <w:r>
-        <w:t>）</w:t>
+        <w:t>bssid）</w:t>
       </w:r>
       <w:r>
         <w:rPr>
           <w:rFonts w:hint="eastAsia"/>
         </w:rPr>
-        <w:t>样本</w:t>
-      </w:r>
+        <w:t>样本 rf_change_label_100</w:t>
+      </w:r>
+    </w:p>
+    <w:p>
       <w:r>
         <w:rPr>
           <w:rFonts w:hint="eastAsia"/>
         </w:rPr>
-        <w:t xml:space="preserve"> rf_change_label_100</w:t>
-      </w:r>
-    </w:p>
-    <w:p>
-      <w:r>
+        <w:t>0</w:t>
+      </w:r>
+      <w:r>
+        <w:t>.84，0为默认值</w:t>
+      </w:r>
+    </w:p>
+    <w:p/>
+    <w:p>
+      <w:pPr>
         <w:rPr>
           <w:rFonts w:hint="eastAsia"/>
         </w:rPr>
-        <w:t>0</w:t>
-      </w:r>
-      <w:r>
-        <w:t>.84</w:t>
-      </w:r>
-      <w:r>
-        <w:t>，</w:t>
-      </w:r>
-      <w:r>
-        <w:t>0</w:t>
-      </w:r>
-      <w:r>
-        <w:t>为默认值</w:t>
-      </w:r>
-    </w:p>
-    <w:p/>
+      </w:pPr>
+      <w:r>
+        <w:rPr>
+          <w:rFonts w:hint="eastAsia"/>
+        </w:rPr>
+        <w:t>将时间</w:t>
+      </w:r>
+      <w:r>
+        <w:t>因素考虑</w:t>
+      </w:r>
+      <w:r>
+        <w:rPr>
+          <w:rFonts w:hint="eastAsia"/>
+        </w:rPr>
+        <w:t>进去</w:t>
+      </w:r>
+    </w:p>
     <w:p>
       <w:pPr>
         <w:rPr>
           <w:rFonts w:hint="eastAsia"/>
         </w:rPr>
       </w:pPr>
-      <w:r>
+    </w:p>
+    <w:p>
+      <w:pPr>
         <w:rPr>
           <w:rFonts w:hint="eastAsia"/>
-        </w:rPr>
-        <w:t>将时间</w:t>
-      </w:r>
-      <w:r>
-        <w:t>因素考虑</w:t>
-      </w:r>
+          <w:lang w:val="en-US" w:eastAsia="zh-CN"/>
+        </w:rPr>
+      </w:pPr>
       <w:r>
         <w:rPr>
           <w:rFonts w:hint="eastAsia"/>
-        </w:rPr>
-        <w:t>进去</w:t>
-      </w:r>
+          <w:lang w:val="en-US" w:eastAsia="zh-CN"/>
+        </w:rPr>
+        <w:t>周六和周日单独建模？</w:t>
+      </w:r>
+    </w:p>
+    <w:p>
+      <w:pPr>
+        <w:rPr>
+          <w:rFonts w:hint="eastAsia"/>
+          <w:lang w:val="en-US" w:eastAsia="zh-CN"/>
+        </w:rPr>
+      </w:pPr>
+      <w:r>
+        <w:rPr>
+          <w:rFonts w:hint="eastAsia"/>
+          <w:lang w:val="en-US" w:eastAsia="zh-CN"/>
+        </w:rPr>
+        <w:t>时间越近，建模越好？</w:t>
+      </w:r>
+    </w:p>
+    <w:p>
+      <w:pPr>
+        <w:rPr>
+          <w:rFonts w:hint="eastAsia"/>
+          <w:lang w:val="en-US" w:eastAsia="zh-CN"/>
+        </w:rPr>
+      </w:pPr>
+    </w:p>
+    <w:p>
+      <w:pPr>
+        <w:rPr>
+          <w:rFonts w:hint="eastAsia" w:ascii="微软雅黑" w:hAnsi="微软雅黑" w:eastAsia="微软雅黑" w:cs="微软雅黑"/>
+          <w:b w:val="0"/>
+          <w:i w:val="0"/>
+          <w:caps w:val="0"/>
+          <w:color w:val="555555"/>
+          <w:spacing w:val="0"/>
+          <w:sz w:val="27"/>
+          <w:szCs w:val="27"/>
+          <w:shd w:val="clear" w:fill="FFFFFF"/>
+        </w:rPr>
+      </w:pPr>
+      <w:r>
+        <w:rPr>
+          <w:rFonts w:ascii="微软雅黑" w:hAnsi="微软雅黑" w:eastAsia="微软雅黑" w:cs="微软雅黑"/>
+          <w:b w:val="0"/>
+          <w:i w:val="0"/>
+          <w:caps w:val="0"/>
+          <w:color w:val="555555"/>
+          <w:spacing w:val="0"/>
+          <w:sz w:val="27"/>
+          <w:szCs w:val="27"/>
+          <w:shd w:val="clear" w:fill="FFFFFF"/>
+        </w:rPr>
+        <w:t>显然，基于bagging的随机森林模型和基于boosting的Gradient Tree Boosting模型有着不少共同的参数。随机森林的子模型需要拥有较低的偏差，整体模型的训练过程旨在降低方差，记得上面说到，有两种方式，第一增加模型数量，第二减少模型之间的相关度，因此，</w:t>
+      </w:r>
+      <w:r>
+        <w:rPr>
+          <w:rStyle w:val="6"/>
+          <w:rFonts w:hint="eastAsia" w:ascii="Consolas" w:hAnsi="Consolas" w:eastAsia="Consolas" w:cs="Consolas"/>
+          <w:b w:val="0"/>
+          <w:i w:val="0"/>
+          <w:caps w:val="0"/>
+          <w:color w:val="555555"/>
+          <w:spacing w:val="0"/>
+          <w:sz w:val="22"/>
+          <w:szCs w:val="22"/>
+          <w:bdr w:val="none" w:color="auto" w:sz="0" w:space="0"/>
+          <w:shd w:val="clear" w:fill="EEEEEE"/>
+        </w:rPr>
+        <w:t>n_estimators</w:t>
+      </w:r>
+      <w:r>
+        <w:rPr>
+          <w:rFonts w:hint="eastAsia" w:ascii="微软雅黑" w:hAnsi="微软雅黑" w:eastAsia="微软雅黑" w:cs="微软雅黑"/>
+          <w:b w:val="0"/>
+          <w:i w:val="0"/>
+          <w:caps w:val="0"/>
+          <w:color w:val="555555"/>
+          <w:spacing w:val="0"/>
+          <w:sz w:val="27"/>
+          <w:szCs w:val="27"/>
+          <w:shd w:val="clear" w:fill="FFFFFF"/>
+        </w:rPr>
+        <w:t>默认值为10 ， 且子模型不是弱模型(</w:t>
+      </w:r>
+      <w:r>
+        <w:rPr>
+          <w:rStyle w:val="6"/>
+          <w:rFonts w:hint="default" w:ascii="Consolas" w:hAnsi="Consolas" w:eastAsia="Consolas" w:cs="Consolas"/>
+          <w:b w:val="0"/>
+          <w:i w:val="0"/>
+          <w:caps w:val="0"/>
+          <w:color w:val="555555"/>
+          <w:spacing w:val="0"/>
+          <w:sz w:val="22"/>
+          <w:szCs w:val="22"/>
+          <w:bdr w:val="none" w:color="auto" w:sz="0" w:space="0"/>
+          <w:shd w:val="clear" w:fill="EEEEEE"/>
+        </w:rPr>
+        <w:t>max_depth</w:t>
+      </w:r>
+      <w:r>
+        <w:rPr>
+          <w:rFonts w:hint="eastAsia" w:ascii="微软雅黑" w:hAnsi="微软雅黑" w:eastAsia="微软雅黑" w:cs="微软雅黑"/>
+          <w:b w:val="0"/>
+          <w:i w:val="0"/>
+          <w:caps w:val="0"/>
+          <w:color w:val="555555"/>
+          <w:spacing w:val="0"/>
+          <w:sz w:val="27"/>
+          <w:szCs w:val="27"/>
+          <w:shd w:val="clear" w:fill="FFFFFF"/>
+        </w:rPr>
+        <w:t>默认值设置为</w:t>
+      </w:r>
+      <w:r>
+        <w:rPr>
+          <w:rStyle w:val="6"/>
+          <w:rFonts w:hint="default" w:ascii="Consolas" w:hAnsi="Consolas" w:eastAsia="Consolas" w:cs="Consolas"/>
+          <w:b w:val="0"/>
+          <w:i w:val="0"/>
+          <w:caps w:val="0"/>
+          <w:color w:val="555555"/>
+          <w:spacing w:val="0"/>
+          <w:sz w:val="22"/>
+          <w:szCs w:val="22"/>
+          <w:bdr w:val="none" w:color="auto" w:sz="0" w:space="0"/>
+          <w:shd w:val="clear" w:fill="EEEEEE"/>
+        </w:rPr>
+        <w:t>None</w:t>
+      </w:r>
+      <w:r>
+        <w:rPr>
+          <w:rFonts w:hint="eastAsia" w:ascii="微软雅黑" w:hAnsi="微软雅黑" w:eastAsia="微软雅黑" w:cs="微软雅黑"/>
+          <w:b w:val="0"/>
+          <w:i w:val="0"/>
+          <w:caps w:val="0"/>
+          <w:color w:val="555555"/>
+          <w:spacing w:val="0"/>
+          <w:sz w:val="27"/>
+          <w:szCs w:val="27"/>
+          <w:shd w:val="clear" w:fill="FFFFFF"/>
+        </w:rPr>
+        <w:t>，也就是说树的深度足够深)，同时，降低子模型的相关度(</w:t>
+      </w:r>
+      <w:r>
+        <w:rPr>
+          <w:rStyle w:val="6"/>
+          <w:rFonts w:hint="default" w:ascii="Consolas" w:hAnsi="Consolas" w:eastAsia="Consolas" w:cs="Consolas"/>
+          <w:b w:val="0"/>
+          <w:i w:val="0"/>
+          <w:caps w:val="0"/>
+          <w:color w:val="555555"/>
+          <w:spacing w:val="0"/>
+          <w:sz w:val="22"/>
+          <w:szCs w:val="22"/>
+          <w:bdr w:val="none" w:color="auto" w:sz="0" w:space="0"/>
+          <w:shd w:val="clear" w:fill="EEEEEE"/>
+        </w:rPr>
+        <w:t>max_features</w:t>
+      </w:r>
+      <w:r>
+        <w:rPr>
+          <w:rFonts w:hint="eastAsia" w:ascii="微软雅黑" w:hAnsi="微软雅黑" w:eastAsia="微软雅黑" w:cs="微软雅黑"/>
+          <w:b w:val="0"/>
+          <w:i w:val="0"/>
+          <w:caps w:val="0"/>
+          <w:color w:val="555555"/>
+          <w:spacing w:val="0"/>
+          <w:sz w:val="27"/>
+          <w:szCs w:val="27"/>
+          <w:shd w:val="clear" w:fill="FFFFFF"/>
+        </w:rPr>
+        <w:t>设置为总特征数的开方)；另一方面，GradientTreeBoosting的子模型都是有着较低的方差，整个模型的目的是为了降低偏差，因此，需要较多的子模型(</w:t>
+      </w:r>
+      <w:r>
+        <w:rPr>
+          <w:rStyle w:val="6"/>
+          <w:rFonts w:hint="default" w:ascii="Consolas" w:hAnsi="Consolas" w:eastAsia="Consolas" w:cs="Consolas"/>
+          <w:b w:val="0"/>
+          <w:i w:val="0"/>
+          <w:caps w:val="0"/>
+          <w:color w:val="555555"/>
+          <w:spacing w:val="0"/>
+          <w:sz w:val="22"/>
+          <w:szCs w:val="22"/>
+          <w:bdr w:val="none" w:color="auto" w:sz="0" w:space="0"/>
+          <w:shd w:val="clear" w:fill="EEEEEE"/>
+        </w:rPr>
+        <w:t>n_estimators</w:t>
+      </w:r>
+      <w:r>
+        <w:rPr>
+          <w:rFonts w:hint="eastAsia" w:ascii="微软雅黑" w:hAnsi="微软雅黑" w:eastAsia="微软雅黑" w:cs="微软雅黑"/>
+          <w:b w:val="0"/>
+          <w:i w:val="0"/>
+          <w:caps w:val="0"/>
+          <w:color w:val="555555"/>
+          <w:spacing w:val="0"/>
+          <w:sz w:val="27"/>
+          <w:szCs w:val="27"/>
+          <w:shd w:val="clear" w:fill="FFFFFF"/>
+        </w:rPr>
+        <w:t>)且子模型为弱模型(</w:t>
+      </w:r>
+      <w:r>
+        <w:rPr>
+          <w:rStyle w:val="6"/>
+          <w:rFonts w:hint="default" w:ascii="Consolas" w:hAnsi="Consolas" w:eastAsia="Consolas" w:cs="Consolas"/>
+          <w:b w:val="0"/>
+          <w:i w:val="0"/>
+          <w:caps w:val="0"/>
+          <w:color w:val="555555"/>
+          <w:spacing w:val="0"/>
+          <w:sz w:val="22"/>
+          <w:szCs w:val="22"/>
+          <w:bdr w:val="none" w:color="auto" w:sz="0" w:space="0"/>
+          <w:shd w:val="clear" w:fill="EEEEEE"/>
+        </w:rPr>
+        <w:t>max_depth</w:t>
+      </w:r>
+      <w:r>
+        <w:rPr>
+          <w:rFonts w:hint="eastAsia" w:ascii="微软雅黑" w:hAnsi="微软雅黑" w:eastAsia="微软雅黑" w:cs="微软雅黑"/>
+          <w:b w:val="0"/>
+          <w:i w:val="0"/>
+          <w:caps w:val="0"/>
+          <w:color w:val="555555"/>
+          <w:spacing w:val="0"/>
+          <w:sz w:val="27"/>
+          <w:szCs w:val="27"/>
+          <w:shd w:val="clear" w:fill="FFFFFF"/>
+        </w:rPr>
+        <w:t>默认为3)，但是降低子模型之间的相关度并不会显著减少整体模型的方差(</w:t>
+      </w:r>
+      <w:r>
+        <w:rPr>
+          <w:rStyle w:val="6"/>
+          <w:rFonts w:hint="default" w:ascii="Consolas" w:hAnsi="Consolas" w:eastAsia="Consolas" w:cs="Consolas"/>
+          <w:b w:val="0"/>
+          <w:i w:val="0"/>
+          <w:caps w:val="0"/>
+          <w:color w:val="555555"/>
+          <w:spacing w:val="0"/>
+          <w:sz w:val="22"/>
+          <w:szCs w:val="22"/>
+          <w:bdr w:val="none" w:color="auto" w:sz="0" w:space="0"/>
+          <w:shd w:val="clear" w:fill="EEEEEE"/>
+        </w:rPr>
+        <w:t>max_features</w:t>
+      </w:r>
+      <w:r>
+        <w:rPr>
+          <w:rFonts w:hint="eastAsia" w:ascii="微软雅黑" w:hAnsi="微软雅黑" w:eastAsia="微软雅黑" w:cs="微软雅黑"/>
+          <w:b w:val="0"/>
+          <w:i w:val="0"/>
+          <w:caps w:val="0"/>
+          <w:color w:val="555555"/>
+          <w:spacing w:val="0"/>
+          <w:sz w:val="27"/>
+          <w:szCs w:val="27"/>
+          <w:shd w:val="clear" w:fill="FFFFFF"/>
+        </w:rPr>
+        <w:t>设置为</w:t>
+      </w:r>
+      <w:r>
+        <w:rPr>
+          <w:rStyle w:val="6"/>
+          <w:rFonts w:hint="default" w:ascii="Consolas" w:hAnsi="Consolas" w:eastAsia="Consolas" w:cs="Consolas"/>
+          <w:b w:val="0"/>
+          <w:i w:val="0"/>
+          <w:caps w:val="0"/>
+          <w:color w:val="555555"/>
+          <w:spacing w:val="0"/>
+          <w:sz w:val="22"/>
+          <w:szCs w:val="22"/>
+          <w:bdr w:val="none" w:color="auto" w:sz="0" w:space="0"/>
+          <w:shd w:val="clear" w:fill="EEEEEE"/>
+        </w:rPr>
+        <w:t>None</w:t>
+      </w:r>
+      <w:r>
+        <w:rPr>
+          <w:rFonts w:hint="eastAsia" w:ascii="微软雅黑" w:hAnsi="微软雅黑" w:eastAsia="微软雅黑" w:cs="微软雅黑"/>
+          <w:b w:val="0"/>
+          <w:i w:val="0"/>
+          <w:caps w:val="0"/>
+          <w:color w:val="555555"/>
+          <w:spacing w:val="0"/>
+          <w:sz w:val="27"/>
+          <w:szCs w:val="27"/>
+          <w:shd w:val="clear" w:fill="FFFFFF"/>
+        </w:rPr>
+        <w:t>)</w:t>
+      </w:r>
+    </w:p>
+    <w:p>
+      <w:pPr>
+        <w:keepNext w:val="0"/>
+        <w:keepLines w:val="0"/>
+        <w:widowControl/>
+        <w:suppressLineNumbers w:val="0"/>
+        <w:jc w:val="left"/>
+        <w:rPr>
+          <w:rFonts w:hint="eastAsia" w:ascii="微软雅黑" w:hAnsi="微软雅黑" w:eastAsia="微软雅黑" w:cs="微软雅黑"/>
+          <w:b w:val="0"/>
+          <w:i w:val="0"/>
+          <w:caps w:val="0"/>
+          <w:color w:val="555555"/>
+          <w:spacing w:val="0"/>
+          <w:sz w:val="27"/>
+          <w:szCs w:val="27"/>
+          <w:shd w:val="clear" w:fill="FFFFFF"/>
+          <w:lang w:val="en-US" w:eastAsia="zh-CN"/>
+        </w:rPr>
+      </w:pPr>
       <w:bookmarkStart w:id="0" w:name="_GoBack"/>
       <w:bookmarkEnd w:id="0"/>
     </w:p>
     <w:sectPr>
       <w:pgSz w:w="11906" w:h="16838"/>
       <w:pgMar w:top="1440" w:right="1800" w:bottom="1440" w:left="1800" w:header="851" w:footer="992" w:gutter="0"/>
-      <w:cols w:space="425"/>
-      <w:docGrid w:type="lines" w:linePitch="312"/>
+      <w:cols w:space="425" w:num="1"/>
+      <w:docGrid w:type="lines" w:linePitch="312" w:charSpace="0"/>
     </w:sectPr>
   </w:body>
 </w:document>
 </file>
 
 <file path=word/numbering.xml><?xml version="1.0" encoding="utf-8"?>
-<w:numbering xmlns:wpc="http://schemas.microsoft.com/office/word/2010/wordprocessingCanvas" xmlns:mc="http://schemas.openxmlformats.org/markup-compatibility/2006" xmlns:o="urn:schemas-microsoft-com:office:office" xmlns:r="http://schemas.openxmlformats.org/officeDocument/2006/relationships" xmlns:m="http://schemas.openxmlformats.org/officeDocument/2006/math" xmlns:v="urn:schemas-microsoft-com:vml" xmlns:wp14="http://schemas.microsoft.com/office/word/2010/wordprocessingDrawing" xmlns:wp="http://schemas.openxmlformats.org/drawingml/2006/wordprocessingDrawing" xmlns:w10="urn:schemas-microsoft-com:office:word" xmlns:w="http://schemas.openxmlformats.org/wordprocessingml/2006/main" xmlns:w14="http://schemas.microsoft.com/office/word/2010/wordml" xmlns:w15="http://schemas.microsoft.com/office/word/2012/wordml" xmlns:wpg="http://schemas.microsoft.com/office/word/2010/wordprocessingGroup" xmlns:wpi="http://schemas.microsoft.com/office/word/2010/wordprocessingInk" xmlns:wne="http://schemas.microsoft.com/office/word/2006/wordml" xmlns:wps="http://schemas.microsoft.com/office/word/2010/wordprocessingShape" mc:Ignorable="w14 w15 wp14">
+<w:numbering xmlns:wpc="http://schemas.microsoft.com/office/word/2010/wordprocessingCanvas" xmlns:mc="http://schemas.openxmlformats.org/markup-compatibility/2006" xmlns:o="urn:schemas-microsoft-com:office:office" xmlns:r="http://schemas.openxmlformats.org/officeDocument/2006/relationships" xmlns:m="http://schemas.openxmlformats.org/officeDocument/2006/math" xmlns:v="urn:schemas-microsoft-com:vml" xmlns:wp14="http://schemas.microsoft.com/office/word/2010/wordprocessingDrawing" xmlns:wp="http://schemas.openxmlformats.org/drawingml/2006/wordprocessingDrawing" xmlns:w10="urn:schemas-microsoft-com:office:word" xmlns:w="http://schemas.openxmlformats.org/wordprocessingml/2006/main" xmlns:w14="http://schemas.microsoft.com/office/word/2010/wordml" xmlns:wpg="http://schemas.microsoft.com/office/word/2010/wordprocessingGroup" xmlns:wpi="http://schemas.microsoft.com/office/word/2010/wordprocessingInk" xmlns:wne="http://schemas.microsoft.com/office/word/2006/wordml" xmlns:wps="http://schemas.microsoft.com/office/word/2010/wordprocessingShape" mc:Ignorable="w14 wp14">
   <w:abstractNum w:abstractNumId="0">
     <w:nsid w:val="59E84E09"/>
     <w:multiLevelType w:val="singleLevel"/>
     <w:tmpl w:val="59E84E09"/>
-    <w:lvl w:ilvl="0">
+    <w:lvl w:ilvl="0" w:tentative="0">
       <w:start w:val="1"/>
       <w:numFmt w:val="chineseCounting"/>
       <w:suff w:val="nothing"/>
@@ -1367,407 +1773,287 @@
 </file>
 
 <file path=word/styles.xml><?xml version="1.0" encoding="utf-8"?>
-<w:styles xmlns:mc="http://schemas.openxmlformats.org/markup-compatibility/2006" xmlns:r="http://schemas.openxmlformats.org/officeDocument/2006/relationships" xmlns:w="http://schemas.openxmlformats.org/wordprocessingml/2006/main" xmlns:w14="http://schemas.microsoft.com/office/word/2010/wordml" xmlns:w15="http://schemas.microsoft.com/office/word/2012/wordml" mc:Ignorable="w14 w15">
+<w:styles xmlns:mc="http://schemas.openxmlformats.org/markup-compatibility/2006" xmlns:o="urn:schemas-microsoft-com:office:office" xmlns:r="http://schemas.openxmlformats.org/officeDocument/2006/relationships" xmlns:m="http://schemas.openxmlformats.org/officeDocument/2006/math" xmlns:v="urn:schemas-microsoft-com:vml" xmlns:w="http://schemas.openxmlformats.org/wordprocessingml/2006/main" xmlns:w14="http://schemas.microsoft.com/office/word/2010/wordml" xmlns:w10="urn:schemas-microsoft-com:office:word" xmlns:sl="http://schemas.openxmlformats.org/schemaLibrary/2006/main" mc:Ignorable="w14">
   <w:docDefaults>
     <w:rPrDefault>
       <w:rPr>
-        <w:rFonts w:ascii="Times New Roman" w:eastAsia="宋体" w:hAnsi="Times New Roman" w:cs="Times New Roman"/>
-        <w:lang w:val="en-US" w:eastAsia="zh-CN" w:bidi="ar-SA"/>
+        <w:rFonts w:ascii="Times New Roman" w:hAnsi="Times New Roman" w:eastAsia="宋体" w:cs="Times New Roman"/>
       </w:rPr>
     </w:rPrDefault>
-    <w:pPrDefault/>
   </w:docDefaults>
-  <w:latentStyles w:defLockedState="0" w:defUIPriority="99" w:defSemiHidden="0" w:defUnhideWhenUsed="0" w:defQFormat="0" w:count="371">
-    <w:lsdException w:name="Normal" w:uiPriority="0" w:qFormat="1"/>
-    <w:lsdException w:name="heading 1" w:uiPriority="9" w:qFormat="1"/>
-    <w:lsdException w:name="heading 2" w:semiHidden="1" w:uiPriority="9" w:unhideWhenUsed="1" w:qFormat="1"/>
-    <w:lsdException w:name="heading 3" w:semiHidden="1" w:uiPriority="9" w:unhideWhenUsed="1" w:qFormat="1"/>
-    <w:lsdException w:name="heading 4" w:semiHidden="1" w:uiPriority="9" w:unhideWhenUsed="1" w:qFormat="1"/>
-    <w:lsdException w:name="heading 5" w:semiHidden="1" w:uiPriority="9" w:unhideWhenUsed="1" w:qFormat="1"/>
-    <w:lsdException w:name="heading 6" w:semiHidden="1" w:uiPriority="9" w:unhideWhenUsed="1" w:qFormat="1"/>
-    <w:lsdException w:name="heading 7" w:semiHidden="1" w:uiPriority="9" w:unhideWhenUsed="1" w:qFormat="1"/>
-    <w:lsdException w:name="heading 8" w:semiHidden="1" w:uiPriority="9" w:unhideWhenUsed="1" w:qFormat="1"/>
-    <w:lsdException w:name="heading 9" w:semiHidden="1" w:uiPriority="9" w:unhideWhenUsed="1" w:qFormat="1"/>
-    <w:lsdException w:name="index 1" w:semiHidden="1" w:unhideWhenUsed="1"/>
-    <w:lsdException w:name="index 2" w:semiHidden="1" w:unhideWhenUsed="1"/>
-    <w:lsdException w:name="index 3" w:semiHidden="1" w:unhideWhenUsed="1"/>
-    <w:lsdException w:name="index 4" w:semiHidden="1" w:unhideWhenUsed="1"/>
-    <w:lsdException w:name="index 5" w:semiHidden="1" w:unhideWhenUsed="1"/>
-    <w:lsdException w:name="index 6" w:semiHidden="1" w:unhideWhenUsed="1"/>
-    <w:lsdException w:name="index 7" w:semiHidden="1" w:unhideWhenUsed="1"/>
-    <w:lsdException w:name="index 8" w:semiHidden="1" w:unhideWhenUsed="1"/>
-    <w:lsdException w:name="index 9" w:semiHidden="1" w:unhideWhenUsed="1"/>
-    <w:lsdException w:name="toc 1" w:semiHidden="1" w:uiPriority="39" w:unhideWhenUsed="1"/>
-    <w:lsdException w:name="toc 2" w:semiHidden="1" w:uiPriority="39" w:unhideWhenUsed="1"/>
-    <w:lsdException w:name="toc 3" w:semiHidden="1" w:uiPriority="39" w:unhideWhenUsed="1"/>
-    <w:lsdException w:name="toc 4" w:semiHidden="1" w:uiPriority="39" w:unhideWhenUsed="1"/>
-    <w:lsdException w:name="toc 5" w:semiHidden="1" w:uiPriority="39" w:unhideWhenUsed="1"/>
-    <w:lsdException w:name="toc 6" w:semiHidden="1" w:uiPriority="39" w:unhideWhenUsed="1"/>
-    <w:lsdException w:name="toc 7" w:semiHidden="1" w:uiPriority="39" w:unhideWhenUsed="1"/>
-    <w:lsdException w:name="toc 8" w:semiHidden="1" w:uiPriority="39" w:unhideWhenUsed="1"/>
-    <w:lsdException w:name="toc 9" w:semiHidden="1" w:uiPriority="39" w:unhideWhenUsed="1"/>
-    <w:lsdException w:name="Normal Indent" w:semiHidden="1" w:unhideWhenUsed="1"/>
-    <w:lsdException w:name="footnote text" w:semiHidden="1" w:unhideWhenUsed="1"/>
-    <w:lsdException w:name="annotation text" w:semiHidden="1" w:unhideWhenUsed="1"/>
-    <w:lsdException w:name="header" w:unhideWhenUsed="1" w:qFormat="1"/>
-    <w:lsdException w:name="footer" w:unhideWhenUsed="1"/>
-    <w:lsdException w:name="index heading" w:semiHidden="1" w:unhideWhenUsed="1"/>
-    <w:lsdException w:name="caption" w:semiHidden="1" w:uiPriority="35" w:unhideWhenUsed="1" w:qFormat="1"/>
-    <w:lsdException w:name="table of figures" w:semiHidden="1" w:unhideWhenUsed="1"/>
-    <w:lsdException w:name="envelope address" w:semiHidden="1" w:unhideWhenUsed="1"/>
-    <w:lsdException w:name="envelope return" w:semiHidden="1" w:unhideWhenUsed="1"/>
-    <w:lsdException w:name="footnote reference" w:semiHidden="1" w:unhideWhenUsed="1"/>
-    <w:lsdException w:name="annotation reference" w:semiHidden="1" w:unhideWhenUsed="1"/>
-    <w:lsdException w:name="line number" w:semiHidden="1" w:unhideWhenUsed="1"/>
-    <w:lsdException w:name="page number" w:semiHidden="1" w:unhideWhenUsed="1"/>
-    <w:lsdException w:name="endnote reference" w:semiHidden="1" w:unhideWhenUsed="1"/>
-    <w:lsdException w:name="endnote text" w:semiHidden="1" w:unhideWhenUsed="1"/>
-    <w:lsdException w:name="table of authorities" w:semiHidden="1" w:unhideWhenUsed="1"/>
-    <w:lsdException w:name="macro" w:semiHidden="1" w:unhideWhenUsed="1"/>
-    <w:lsdException w:name="toa heading" w:semiHidden="1" w:unhideWhenUsed="1"/>
-    <w:lsdException w:name="List" w:semiHidden="1" w:unhideWhenUsed="1"/>
-    <w:lsdException w:name="List Bullet" w:semiHidden="1" w:unhideWhenUsed="1"/>
-    <w:lsdException w:name="List Number" w:semiHidden="1" w:unhideWhenUsed="1"/>
-    <w:lsdException w:name="List 2" w:semiHidden="1" w:unhideWhenUsed="1"/>
-    <w:lsdException w:name="List 3" w:semiHidden="1" w:unhideWhenUsed="1"/>
-    <w:lsdException w:name="List 4" w:semiHidden="1" w:unhideWhenUsed="1"/>
-    <w:lsdException w:name="List 5" w:semiHidden="1" w:unhideWhenUsed="1"/>
-    <w:lsdException w:name="List Bullet 2" w:semiHidden="1" w:unhideWhenUsed="1"/>
-    <w:lsdException w:name="List Bullet 3" w:semiHidden="1" w:unhideWhenUsed="1"/>
-    <w:lsdException w:name="List Bullet 4" w:semiHidden="1" w:unhideWhenUsed="1"/>
-    <w:lsdException w:name="List Bullet 5" w:semiHidden="1" w:unhideWhenUsed="1"/>
-    <w:lsdException w:name="List Number 2" w:semiHidden="1" w:unhideWhenUsed="1"/>
-    <w:lsdException w:name="List Number 3" w:semiHidden="1" w:unhideWhenUsed="1"/>
-    <w:lsdException w:name="List Number 4" w:semiHidden="1" w:unhideWhenUsed="1"/>
-    <w:lsdException w:name="List Number 5" w:semiHidden="1" w:unhideWhenUsed="1"/>
-    <w:lsdException w:name="Title" w:uiPriority="10" w:qFormat="1"/>
-    <w:lsdException w:name="Closing" w:semiHidden="1" w:unhideWhenUsed="1"/>
-    <w:lsdException w:name="Signature" w:semiHidden="1" w:unhideWhenUsed="1"/>
-    <w:lsdException w:name="Default Paragraph Font" w:uiPriority="1" w:unhideWhenUsed="1"/>
-    <w:lsdException w:name="Body Text" w:semiHidden="1" w:unhideWhenUsed="1"/>
-    <w:lsdException w:name="Body Text Indent" w:semiHidden="1" w:unhideWhenUsed="1"/>
-    <w:lsdException w:name="List Continue" w:semiHidden="1" w:unhideWhenUsed="1"/>
-    <w:lsdException w:name="List Continue 2" w:semiHidden="1" w:unhideWhenUsed="1"/>
-    <w:lsdException w:name="List Continue 3" w:semiHidden="1" w:unhideWhenUsed="1"/>
-    <w:lsdException w:name="List Continue 4" w:semiHidden="1" w:unhideWhenUsed="1"/>
-    <w:lsdException w:name="List Continue 5" w:semiHidden="1" w:unhideWhenUsed="1"/>
-    <w:lsdException w:name="Message Header" w:semiHidden="1" w:unhideWhenUsed="1"/>
-    <w:lsdException w:name="Subtitle" w:uiPriority="11" w:qFormat="1"/>
-    <w:lsdException w:name="Salutation" w:semiHidden="1" w:unhideWhenUsed="1"/>
-    <w:lsdException w:name="Date" w:semiHidden="1" w:unhideWhenUsed="1"/>
-    <w:lsdException w:name="Body Text First Indent" w:semiHidden="1" w:unhideWhenUsed="1"/>
-    <w:lsdException w:name="Body Text First Indent 2" w:semiHidden="1" w:unhideWhenUsed="1"/>
-    <w:lsdException w:name="Note Heading" w:semiHidden="1" w:unhideWhenUsed="1"/>
-    <w:lsdException w:name="Body Text 2" w:semiHidden="1" w:unhideWhenUsed="1"/>
-    <w:lsdException w:name="Body Text 3" w:semiHidden="1" w:unhideWhenUsed="1"/>
-    <w:lsdException w:name="Body Text Indent 2" w:semiHidden="1" w:unhideWhenUsed="1"/>
-    <w:lsdException w:name="Body Text Indent 3" w:semiHidden="1" w:unhideWhenUsed="1"/>
-    <w:lsdException w:name="Block Text" w:semiHidden="1" w:unhideWhenUsed="1"/>
-    <w:lsdException w:name="Hyperlink" w:semiHidden="1" w:unhideWhenUsed="1"/>
-    <w:lsdException w:name="FollowedHyperlink" w:semiHidden="1" w:unhideWhenUsed="1"/>
-    <w:lsdException w:name="Strong" w:uiPriority="22" w:qFormat="1"/>
-    <w:lsdException w:name="Emphasis" w:uiPriority="20" w:qFormat="1"/>
-    <w:lsdException w:name="Document Map" w:semiHidden="1" w:unhideWhenUsed="1"/>
-    <w:lsdException w:name="Plain Text" w:semiHidden="1" w:unhideWhenUsed="1"/>
-    <w:lsdException w:name="E-mail Signature" w:semiHidden="1" w:unhideWhenUsed="1"/>
-    <w:lsdException w:name="HTML Top of Form" w:semiHidden="1" w:unhideWhenUsed="1"/>
-    <w:lsdException w:name="HTML Bottom of Form" w:semiHidden="1" w:unhideWhenUsed="1"/>
-    <w:lsdException w:name="Normal (Web)" w:semiHidden="1" w:unhideWhenUsed="1"/>
-    <w:lsdException w:name="HTML Acronym" w:semiHidden="1" w:unhideWhenUsed="1"/>
-    <w:lsdException w:name="HTML Address" w:semiHidden="1" w:unhideWhenUsed="1"/>
-    <w:lsdException w:name="HTML Cite" w:semiHidden="1" w:unhideWhenUsed="1"/>
-    <w:lsdException w:name="HTML Code" w:semiHidden="1" w:unhideWhenUsed="1"/>
-    <w:lsdException w:name="HTML Definition" w:semiHidden="1" w:unhideWhenUsed="1"/>
-    <w:lsdException w:name="HTML Keyboard" w:semiHidden="1" w:unhideWhenUsed="1"/>
-    <w:lsdException w:name="HTML Preformatted" w:semiHidden="1" w:unhideWhenUsed="1"/>
-    <w:lsdException w:name="HTML Sample" w:semiHidden="1" w:unhideWhenUsed="1"/>
-    <w:lsdException w:name="HTML Typewriter" w:semiHidden="1" w:unhideWhenUsed="1"/>
-    <w:lsdException w:name="HTML Variable" w:semiHidden="1" w:unhideWhenUsed="1"/>
-    <w:lsdException w:name="Normal Table" w:semiHidden="1" w:unhideWhenUsed="1"/>
-    <w:lsdException w:name="annotation subject" w:semiHidden="1" w:unhideWhenUsed="1"/>
-    <w:lsdException w:name="No List" w:semiHidden="1" w:unhideWhenUsed="1"/>
-    <w:lsdException w:name="Outline List 1" w:semiHidden="1" w:unhideWhenUsed="1"/>
-    <w:lsdException w:name="Outline List 2" w:semiHidden="1" w:unhideWhenUsed="1"/>
-    <w:lsdException w:name="Outline List 3" w:semiHidden="1" w:unhideWhenUsed="1"/>
-    <w:lsdException w:name="Table Simple 1" w:semiHidden="1" w:unhideWhenUsed="1"/>
-    <w:lsdException w:name="Table Simple 2" w:semiHidden="1" w:unhideWhenUsed="1"/>
-    <w:lsdException w:name="Table Simple 3" w:semiHidden="1" w:unhideWhenUsed="1"/>
-    <w:lsdException w:name="Table Classic 1" w:semiHidden="1" w:unhideWhenUsed="1"/>
-    <w:lsdException w:name="Table Classic 2" w:semiHidden="1" w:unhideWhenUsed="1"/>
-    <w:lsdException w:name="Table Classic 3" w:semiHidden="1" w:unhideWhenUsed="1"/>
-    <w:lsdException w:name="Table Classic 4" w:semiHidden="1" w:unhideWhenUsed="1"/>
-    <w:lsdException w:name="Table Colorful 1" w:semiHidden="1" w:unhideWhenUsed="1"/>
-    <w:lsdException w:name="Table Colorful 2" w:semiHidden="1" w:unhideWhenUsed="1"/>
-    <w:lsdException w:name="Table Colorful 3" w:semiHidden="1" w:unhideWhenUsed="1"/>
-    <w:lsdException w:name="Table Columns 1" w:semiHidden="1" w:unhideWhenUsed="1"/>
-    <w:lsdException w:name="Table Columns 2" w:semiHidden="1" w:unhideWhenUsed="1"/>
-    <w:lsdException w:name="Table Columns 3" w:semiHidden="1" w:unhideWhenUsed="1"/>
-    <w:lsdException w:name="Table Columns 4" w:semiHidden="1" w:unhideWhenUsed="1"/>
-    <w:lsdException w:name="Table Columns 5" w:semiHidden="1" w:unhideWhenUsed="1"/>
-    <w:lsdException w:name="Table Grid 1" w:semiHidden="1" w:unhideWhenUsed="1"/>
-    <w:lsdException w:name="Table Grid 2" w:semiHidden="1" w:unhideWhenUsed="1"/>
-    <w:lsdException w:name="Table Grid 3" w:semiHidden="1" w:unhideWhenUsed="1"/>
-    <w:lsdException w:name="Table Grid 4" w:semiHidden="1" w:unhideWhenUsed="1"/>
-    <w:lsdException w:name="Table Grid 5" w:semiHidden="1" w:unhideWhenUsed="1"/>
-    <w:lsdException w:name="Table Grid 6" w:semiHidden="1" w:unhideWhenUsed="1"/>
-    <w:lsdException w:name="Table Grid 7" w:semiHidden="1" w:unhideWhenUsed="1"/>
-    <w:lsdException w:name="Table Grid 8" w:semiHidden="1" w:unhideWhenUsed="1"/>
-    <w:lsdException w:name="Table List 1" w:semiHidden="1" w:unhideWhenUsed="1"/>
-    <w:lsdException w:name="Table List 2" w:semiHidden="1" w:unhideWhenUsed="1"/>
-    <w:lsdException w:name="Table List 3" w:semiHidden="1" w:unhideWhenUsed="1"/>
-    <w:lsdException w:name="Table List 4" w:semiHidden="1" w:unhideWhenUsed="1"/>
-    <w:lsdException w:name="Table List 5" w:semiHidden="1" w:unhideWhenUsed="1"/>
-    <w:lsdException w:name="Table List 6" w:semiHidden="1" w:unhideWhenUsed="1"/>
-    <w:lsdException w:name="Table List 7" w:semiHidden="1" w:unhideWhenUsed="1"/>
-    <w:lsdException w:name="Table List 8" w:semiHidden="1" w:unhideWhenUsed="1"/>
-    <w:lsdException w:name="Table 3D effects 1" w:semiHidden="1" w:unhideWhenUsed="1"/>
-    <w:lsdException w:name="Table 3D effects 2" w:semiHidden="1" w:unhideWhenUsed="1"/>
-    <w:lsdException w:name="Table 3D effects 3" w:semiHidden="1" w:unhideWhenUsed="1"/>
-    <w:lsdException w:name="Table Contemporary" w:semiHidden="1" w:unhideWhenUsed="1"/>
-    <w:lsdException w:name="Table Elegant" w:semiHidden="1" w:unhideWhenUsed="1"/>
-    <w:lsdException w:name="Table Professional" w:semiHidden="1" w:unhideWhenUsed="1"/>
-    <w:lsdException w:name="Table Subtle 1" w:semiHidden="1" w:unhideWhenUsed="1"/>
-    <w:lsdException w:name="Table Subtle 2" w:semiHidden="1" w:unhideWhenUsed="1"/>
-    <w:lsdException w:name="Table Web 1" w:semiHidden="1" w:unhideWhenUsed="1"/>
-    <w:lsdException w:name="Table Web 2" w:semiHidden="1" w:unhideWhenUsed="1"/>
-    <w:lsdException w:name="Table Web 3" w:semiHidden="1" w:unhideWhenUsed="1"/>
-    <w:lsdException w:name="Balloon Text" w:semiHidden="1" w:unhideWhenUsed="1"/>
-    <w:lsdException w:name="Table Grid" w:uiPriority="39"/>
-    <w:lsdException w:name="Table Theme" w:semiHidden="1" w:unhideWhenUsed="1"/>
-    <w:lsdException w:name="Placeholder Text" w:semiHidden="1"/>
-    <w:lsdException w:name="Light Shading" w:uiPriority="60"/>
-    <w:lsdException w:name="Light List" w:uiPriority="61"/>
-    <w:lsdException w:name="Light Grid" w:uiPriority="62"/>
-    <w:lsdException w:name="Medium Shading 1" w:uiPriority="63"/>
-    <w:lsdException w:name="Medium Shading 2" w:uiPriority="64"/>
-    <w:lsdException w:name="Medium List 1" w:uiPriority="65"/>
-    <w:lsdException w:name="Medium List 2" w:uiPriority="66"/>
-    <w:lsdException w:name="Medium Grid 1" w:uiPriority="67"/>
-    <w:lsdException w:name="Medium Grid 2" w:uiPriority="68"/>
-    <w:lsdException w:name="Medium Grid 3" w:uiPriority="69"/>
-    <w:lsdException w:name="Dark List" w:uiPriority="70"/>
-    <w:lsdException w:name="Colorful Shading" w:uiPriority="71"/>
-    <w:lsdException w:name="Colorful List" w:uiPriority="72"/>
-    <w:lsdException w:name="Colorful Grid" w:uiPriority="73"/>
-    <w:lsdException w:name="Light Shading Accent 1" w:uiPriority="60"/>
-    <w:lsdException w:name="Light List Accent 1" w:uiPriority="61"/>
-    <w:lsdException w:name="Light Grid Accent 1" w:uiPriority="62"/>
-    <w:lsdException w:name="Medium Shading 1 Accent 1" w:uiPriority="63"/>
-    <w:lsdException w:name="Medium Shading 2 Accent 1" w:uiPriority="64"/>
-    <w:lsdException w:name="Medium List 1 Accent 1" w:uiPriority="65"/>
-    <w:lsdException w:name="Revision" w:semiHidden="1"/>
-    <w:lsdException w:name="Medium List 2 Accent 1" w:uiPriority="66"/>
-    <w:lsdException w:name="Medium Grid 1 Accent 1" w:uiPriority="67"/>
-    <w:lsdException w:name="Medium Grid 2 Accent 1" w:uiPriority="68"/>
-    <w:lsdException w:name="Medium Grid 3 Accent 1" w:uiPriority="69"/>
-    <w:lsdException w:name="Dark List Accent 1" w:uiPriority="70"/>
-    <w:lsdException w:name="Colorful Shading Accent 1" w:uiPriority="71"/>
-    <w:lsdException w:name="Colorful List Accent 1" w:uiPriority="72"/>
-    <w:lsdException w:name="Colorful Grid Accent 1" w:uiPriority="73"/>
-    <w:lsdException w:name="Light Shading Accent 2" w:uiPriority="60"/>
-    <w:lsdException w:name="Light List Accent 2" w:uiPriority="61"/>
-    <w:lsdException w:name="Light Grid Accent 2" w:uiPriority="62"/>
-    <w:lsdException w:name="Medium Shading 1 Accent 2" w:uiPriority="63"/>
-    <w:lsdException w:name="Medium Shading 2 Accent 2" w:uiPriority="64"/>
-    <w:lsdException w:name="Medium List 1 Accent 2" w:uiPriority="65"/>
-    <w:lsdException w:name="Medium List 2 Accent 2" w:uiPriority="66"/>
-    <w:lsdException w:name="Medium Grid 1 Accent 2" w:uiPriority="67"/>
-    <w:lsdException w:name="Medium Grid 2 Accent 2" w:uiPriority="68"/>
-    <w:lsdException w:name="Medium Grid 3 Accent 2" w:uiPriority="69"/>
-    <w:lsdException w:name="Dark List Accent 2" w:uiPriority="70"/>
-    <w:lsdException w:name="Colorful Shading Accent 2" w:uiPriority="71"/>
-    <w:lsdException w:name="Colorful List Accent 2" w:uiPriority="72"/>
-    <w:lsdException w:name="Colorful Grid Accent 2" w:uiPriority="73"/>
-    <w:lsdException w:name="Light Shading Accent 3" w:uiPriority="60"/>
-    <w:lsdException w:name="Light List Accent 3" w:uiPriority="61"/>
-    <w:lsdException w:name="Light Grid Accent 3" w:uiPriority="62"/>
-    <w:lsdException w:name="Medium Shading 1 Accent 3" w:uiPriority="63"/>
-    <w:lsdException w:name="Medium Shading 2 Accent 3" w:uiPriority="64"/>
-    <w:lsdException w:name="Medium List 1 Accent 3" w:uiPriority="65"/>
-    <w:lsdException w:name="Medium List 2 Accent 3" w:uiPriority="66"/>
-    <w:lsdException w:name="Medium Grid 1 Accent 3" w:uiPriority="67"/>
-    <w:lsdException w:name="Medium Grid 2 Accent 3" w:uiPriority="68"/>
-    <w:lsdException w:name="Medium Grid 3 Accent 3" w:uiPriority="69"/>
-    <w:lsdException w:name="Dark List Accent 3" w:uiPriority="70"/>
-    <w:lsdException w:name="Colorful Shading Accent 3" w:uiPriority="71"/>
-    <w:lsdException w:name="Colorful List Accent 3" w:uiPriority="72"/>
-    <w:lsdException w:name="Colorful Grid Accent 3" w:uiPriority="73"/>
-    <w:lsdException w:name="Light Shading Accent 4" w:uiPriority="60"/>
-    <w:lsdException w:name="Light List Accent 4" w:uiPriority="61"/>
-    <w:lsdException w:name="Light Grid Accent 4" w:uiPriority="62"/>
-    <w:lsdException w:name="Medium Shading 1 Accent 4" w:uiPriority="63"/>
-    <w:lsdException w:name="Medium Shading 2 Accent 4" w:uiPriority="64"/>
-    <w:lsdException w:name="Medium List 1 Accent 4" w:uiPriority="65"/>
-    <w:lsdException w:name="Medium List 2 Accent 4" w:uiPriority="66"/>
-    <w:lsdException w:name="Medium Grid 1 Accent 4" w:uiPriority="67"/>
-    <w:lsdException w:name="Medium Grid 2 Accent 4" w:uiPriority="68"/>
-    <w:lsdException w:name="Medium Grid 3 Accent 4" w:uiPriority="69"/>
-    <w:lsdException w:name="Dark List Accent 4" w:uiPriority="70"/>
-    <w:lsdException w:name="Colorful Shading Accent 4" w:uiPriority="71"/>
-    <w:lsdException w:name="Colorful List Accent 4" w:uiPriority="72"/>
-    <w:lsdException w:name="Colorful Grid Accent 4" w:uiPriority="73"/>
-    <w:lsdException w:name="Light Shading Accent 5" w:uiPriority="60"/>
-    <w:lsdException w:name="Light List Accent 5" w:uiPriority="61"/>
-    <w:lsdException w:name="Light Grid Accent 5" w:uiPriority="62"/>
-    <w:lsdException w:name="Medium Shading 1 Accent 5" w:uiPriority="63"/>
-    <w:lsdException w:name="Medium Shading 2 Accent 5" w:uiPriority="64"/>
-    <w:lsdException w:name="Medium List 1 Accent 5" w:uiPriority="65"/>
-    <w:lsdException w:name="Medium List 2 Accent 5" w:uiPriority="66"/>
-    <w:lsdException w:name="Medium Grid 1 Accent 5" w:uiPriority="67"/>
-    <w:lsdException w:name="Medium Grid 2 Accent 5" w:uiPriority="68"/>
-    <w:lsdException w:name="Medium Grid 3 Accent 5" w:uiPriority="69"/>
-    <w:lsdException w:name="Dark List Accent 5" w:uiPriority="70"/>
-    <w:lsdException w:name="Colorful Shading Accent 5" w:uiPriority="71"/>
-    <w:lsdException w:name="Colorful List Accent 5" w:uiPriority="72"/>
-    <w:lsdException w:name="Colorful Grid Accent 5" w:uiPriority="73"/>
-    <w:lsdException w:name="Light Shading Accent 6" w:uiPriority="60"/>
-    <w:lsdException w:name="Light List Accent 6" w:uiPriority="61"/>
-    <w:lsdException w:name="Light Grid Accent 6" w:uiPriority="62"/>
-    <w:lsdException w:name="Medium Shading 1 Accent 6" w:uiPriority="63"/>
-    <w:lsdException w:name="Medium Shading 2 Accent 6" w:uiPriority="64"/>
-    <w:lsdException w:name="Medium List 1 Accent 6" w:uiPriority="65"/>
-    <w:lsdException w:name="Medium List 2 Accent 6" w:uiPriority="66"/>
-    <w:lsdException w:name="Medium Grid 1 Accent 6" w:uiPriority="67"/>
-    <w:lsdException w:name="Medium Grid 2 Accent 6" w:uiPriority="68"/>
-    <w:lsdException w:name="Medium Grid 3 Accent 6" w:uiPriority="69"/>
-    <w:lsdException w:name="Dark List Accent 6" w:uiPriority="70"/>
-    <w:lsdException w:name="Colorful Shading Accent 6" w:uiPriority="71"/>
-    <w:lsdException w:name="Colorful List Accent 6" w:uiPriority="72"/>
-    <w:lsdException w:name="Colorful Grid Accent 6" w:uiPriority="73"/>
-    <w:lsdException w:name="Subtle Emphasis" w:uiPriority="19" w:qFormat="1"/>
-    <w:lsdException w:name="Intense Emphasis" w:uiPriority="21" w:qFormat="1"/>
-    <w:lsdException w:name="Subtle Reference" w:uiPriority="31" w:qFormat="1"/>
-    <w:lsdException w:name="Intense Reference" w:uiPriority="32" w:qFormat="1"/>
-    <w:lsdException w:name="Book Title" w:uiPriority="33" w:qFormat="1"/>
-    <w:lsdException w:name="Bibliography" w:semiHidden="1" w:uiPriority="37" w:unhideWhenUsed="1"/>
-    <w:lsdException w:name="TOC Heading" w:semiHidden="1" w:uiPriority="39" w:unhideWhenUsed="1" w:qFormat="1"/>
-    <w:lsdException w:name="Plain Table 1" w:uiPriority="41"/>
-    <w:lsdException w:name="Plain Table 2" w:uiPriority="42"/>
-    <w:lsdException w:name="Plain Table 3" w:uiPriority="43"/>
-    <w:lsdException w:name="Plain Table 4" w:uiPriority="44"/>
-    <w:lsdException w:name="Plain Table 5" w:uiPriority="45"/>
-    <w:lsdException w:name="Grid Table Light" w:uiPriority="40"/>
-    <w:lsdException w:name="Grid Table 1 Light" w:uiPriority="46"/>
-    <w:lsdException w:name="Grid Table 2" w:uiPriority="47"/>
-    <w:lsdException w:name="Grid Table 3" w:uiPriority="48"/>
-    <w:lsdException w:name="Grid Table 4" w:uiPriority="49"/>
-    <w:lsdException w:name="Grid Table 5 Dark" w:uiPriority="50"/>
-    <w:lsdException w:name="Grid Table 6 Colorful" w:uiPriority="51"/>
-    <w:lsdException w:name="Grid Table 7 Colorful" w:uiPriority="52"/>
-    <w:lsdException w:name="Grid Table 1 Light Accent 1" w:uiPriority="46"/>
-    <w:lsdException w:name="Grid Table 2 Accent 1" w:uiPriority="47"/>
-    <w:lsdException w:name="Grid Table 3 Accent 1" w:uiPriority="48"/>
-    <w:lsdException w:name="Grid Table 4 Accent 1" w:uiPriority="49"/>
-    <w:lsdException w:name="Grid Table 5 Dark Accent 1" w:uiPriority="50"/>
-    <w:lsdException w:name="Grid Table 6 Colorful Accent 1" w:uiPriority="51"/>
-    <w:lsdException w:name="Grid Table 7 Colorful Accent 1" w:uiPriority="52"/>
-    <w:lsdException w:name="Grid Table 1 Light Accent 2" w:uiPriority="46"/>
-    <w:lsdException w:name="Grid Table 2 Accent 2" w:uiPriority="47"/>
-    <w:lsdException w:name="Grid Table 3 Accent 2" w:uiPriority="48"/>
-    <w:lsdException w:name="Grid Table 4 Accent 2" w:uiPriority="49"/>
-    <w:lsdException w:name="Grid Table 5 Dark Accent 2" w:uiPriority="50"/>
-    <w:lsdException w:name="Grid Table 6 Colorful Accent 2" w:uiPriority="51"/>
-    <w:lsdException w:name="Grid Table 7 Colorful Accent 2" w:uiPriority="52"/>
-    <w:lsdException w:name="Grid Table 1 Light Accent 3" w:uiPriority="46"/>
-    <w:lsdException w:name="Grid Table 2 Accent 3" w:uiPriority="47"/>
-    <w:lsdException w:name="Grid Table 3 Accent 3" w:uiPriority="48"/>
-    <w:lsdException w:name="Grid Table 4 Accent 3" w:uiPriority="49"/>
-    <w:lsdException w:name="Grid Table 5 Dark Accent 3" w:uiPriority="50"/>
-    <w:lsdException w:name="Grid Table 6 Colorful Accent 3" w:uiPriority="51"/>
-    <w:lsdException w:name="Grid Table 7 Colorful Accent 3" w:uiPriority="52"/>
-    <w:lsdException w:name="Grid Table 1 Light Accent 4" w:uiPriority="46"/>
-    <w:lsdException w:name="Grid Table 2 Accent 4" w:uiPriority="47"/>
-    <w:lsdException w:name="Grid Table 3 Accent 4" w:uiPriority="48"/>
-    <w:lsdException w:name="Grid Table 4 Accent 4" w:uiPriority="49"/>
-    <w:lsdException w:name="Grid Table 5 Dark Accent 4" w:uiPriority="50"/>
-    <w:lsdException w:name="Grid Table 6 Colorful Accent 4" w:uiPriority="51"/>
-    <w:lsdException w:name="Grid Table 7 Colorful Accent 4" w:uiPriority="52"/>
-    <w:lsdException w:name="Grid Table 1 Light Accent 5" w:uiPriority="46"/>
-    <w:lsdException w:name="Grid Table 2 Accent 5" w:uiPriority="47"/>
-    <w:lsdException w:name="Grid Table 3 Accent 5" w:uiPriority="48"/>
-    <w:lsdException w:name="Grid Table 4 Accent 5" w:uiPriority="49"/>
-    <w:lsdException w:name="Grid Table 5 Dark Accent 5" w:uiPriority="50"/>
-    <w:lsdException w:name="Grid Table 6 Colorful Accent 5" w:uiPriority="51"/>
-    <w:lsdException w:name="Grid Table 7 Colorful Accent 5" w:uiPriority="52"/>
-    <w:lsdException w:name="Grid Table 1 Light Accent 6" w:uiPriority="46"/>
-    <w:lsdException w:name="Grid Table 2 Accent 6" w:uiPriority="47"/>
-    <w:lsdException w:name="Grid Table 3 Accent 6" w:uiPriority="48"/>
-    <w:lsdException w:name="Grid Table 4 Accent 6" w:uiPriority="49"/>
-    <w:lsdException w:name="Grid Table 5 Dark Accent 6" w:uiPriority="50"/>
-    <w:lsdException w:name="Grid Table 6 Colorful Accent 6" w:uiPriority="51"/>
-    <w:lsdException w:name="Grid Table 7 Colorful Accent 6" w:uiPriority="52"/>
-    <w:lsdException w:name="List Table 1 Light" w:uiPriority="46"/>
-    <w:lsdException w:name="List Table 2" w:uiPriority="47"/>
-    <w:lsdException w:name="List Table 3" w:uiPriority="48"/>
-    <w:lsdException w:name="List Table 4" w:uiPriority="49"/>
-    <w:lsdException w:name="List Table 5 Dark" w:uiPriority="50"/>
-    <w:lsdException w:name="List Table 6 Colorful" w:uiPriority="51"/>
-    <w:lsdException w:name="List Table 7 Colorful" w:uiPriority="52"/>
-    <w:lsdException w:name="List Table 1 Light Accent 1" w:uiPriority="46"/>
-    <w:lsdException w:name="List Table 2 Accent 1" w:uiPriority="47"/>
-    <w:lsdException w:name="List Table 3 Accent 1" w:uiPriority="48"/>
-    <w:lsdException w:name="List Table 4 Accent 1" w:uiPriority="49"/>
-    <w:lsdException w:name="List Table 5 Dark Accent 1" w:uiPriority="50"/>
-    <w:lsdException w:name="List Table 6 Colorful Accent 1" w:uiPriority="51"/>
-    <w:lsdException w:name="List Table 7 Colorful Accent 1" w:uiPriority="52"/>
-    <w:lsdException w:name="List Table 1 Light Accent 2" w:uiPriority="46"/>
-    <w:lsdException w:name="List Table 2 Accent 2" w:uiPriority="47"/>
-    <w:lsdException w:name="List Table 3 Accent 2" w:uiPriority="48"/>
-    <w:lsdException w:name="List Table 4 Accent 2" w:uiPriority="49"/>
-    <w:lsdException w:name="List Table 5 Dark Accent 2" w:uiPriority="50"/>
-    <w:lsdException w:name="List Table 6 Colorful Accent 2" w:uiPriority="51"/>
-    <w:lsdException w:name="List Table 7 Colorful Accent 2" w:uiPriority="52"/>
-    <w:lsdException w:name="List Table 1 Light Accent 3" w:uiPriority="46"/>
-    <w:lsdException w:name="List Table 2 Accent 3" w:uiPriority="47"/>
-    <w:lsdException w:name="List Table 3 Accent 3" w:uiPriority="48"/>
-    <w:lsdException w:name="List Table 4 Accent 3" w:uiPriority="49"/>
-    <w:lsdException w:name="List Table 5 Dark Accent 3" w:uiPriority="50"/>
-    <w:lsdException w:name="List Table 6 Colorful Accent 3" w:uiPriority="51"/>
-    <w:lsdException w:name="List Table 7 Colorful Accent 3" w:uiPriority="52"/>
-    <w:lsdException w:name="List Table 1 Light Accent 4" w:uiPriority="46"/>
-    <w:lsdException w:name="List Table 2 Accent 4" w:uiPriority="47"/>
-    <w:lsdException w:name="List Table 3 Accent 4" w:uiPriority="48"/>
-    <w:lsdException w:name="List Table 4 Accent 4" w:uiPriority="49"/>
-    <w:lsdException w:name="List Table 5 Dark Accent 4" w:uiPriority="50"/>
-    <w:lsdException w:name="List Table 6 Colorful Accent 4" w:uiPriority="51"/>
-    <w:lsdException w:name="List Table 7 Colorful Accent 4" w:uiPriority="52"/>
-    <w:lsdException w:name="List Table 1 Light Accent 5" w:uiPriority="46"/>
-    <w:lsdException w:name="List Table 2 Accent 5" w:uiPriority="47"/>
-    <w:lsdException w:name="List Table 3 Accent 5" w:uiPriority="48"/>
-    <w:lsdException w:name="List Table 4 Accent 5" w:uiPriority="49"/>
-    <w:lsdException w:name="List Table 5 Dark Accent 5" w:uiPriority="50"/>
-    <w:lsdException w:name="List Table 6 Colorful Accent 5" w:uiPriority="51"/>
-    <w:lsdException w:name="List Table 7 Colorful Accent 5" w:uiPriority="52"/>
-    <w:lsdException w:name="List Table 1 Light Accent 6" w:uiPriority="46"/>
-    <w:lsdException w:name="List Table 2 Accent 6" w:uiPriority="47"/>
-    <w:lsdException w:name="List Table 3 Accent 6" w:uiPriority="48"/>
-    <w:lsdException w:name="List Table 4 Accent 6" w:uiPriority="49"/>
-    <w:lsdException w:name="List Table 5 Dark Accent 6" w:uiPriority="50"/>
-    <w:lsdException w:name="List Table 6 Colorful Accent 6" w:uiPriority="51"/>
-    <w:lsdException w:name="List Table 7 Colorful Accent 6" w:uiPriority="52"/>
+  <w:latentStyles w:count="260" w:defQFormat="0" w:defUnhideWhenUsed="1" w:defSemiHidden="1" w:defUIPriority="99" w:defLockedState="0">
+    <w:lsdException w:qFormat="1" w:unhideWhenUsed="0" w:uiPriority="0" w:semiHidden="0" w:name="Normal"/>
+    <w:lsdException w:qFormat="1" w:unhideWhenUsed="0" w:uiPriority="9" w:semiHidden="0" w:name="heading 1"/>
+    <w:lsdException w:qFormat="1" w:uiPriority="9" w:name="heading 2"/>
+    <w:lsdException w:qFormat="1" w:uiPriority="9" w:name="heading 3"/>
+    <w:lsdException w:qFormat="1" w:uiPriority="9" w:name="heading 4"/>
+    <w:lsdException w:qFormat="1" w:uiPriority="9" w:name="heading 5"/>
+    <w:lsdException w:qFormat="1" w:uiPriority="9" w:name="heading 6"/>
+    <w:lsdException w:qFormat="1" w:uiPriority="9" w:name="heading 7"/>
+    <w:lsdException w:qFormat="1" w:uiPriority="9" w:name="heading 8"/>
+    <w:lsdException w:qFormat="1" w:uiPriority="9" w:name="heading 9"/>
+    <w:lsdException w:uiPriority="99" w:name="index 1"/>
+    <w:lsdException w:uiPriority="99" w:name="index 2"/>
+    <w:lsdException w:uiPriority="99" w:name="index 3"/>
+    <w:lsdException w:uiPriority="99" w:name="index 4"/>
+    <w:lsdException w:uiPriority="99" w:name="index 5"/>
+    <w:lsdException w:uiPriority="99" w:name="index 6"/>
+    <w:lsdException w:uiPriority="99" w:name="index 7"/>
+    <w:lsdException w:uiPriority="99" w:name="index 8"/>
+    <w:lsdException w:uiPriority="99" w:name="index 9"/>
+    <w:lsdException w:uiPriority="39" w:name="toc 1"/>
+    <w:lsdException w:uiPriority="39" w:name="toc 2"/>
+    <w:lsdException w:uiPriority="39" w:name="toc 3"/>
+    <w:lsdException w:uiPriority="39" w:name="toc 4"/>
+    <w:lsdException w:uiPriority="39" w:name="toc 5"/>
+    <w:lsdException w:uiPriority="39" w:name="toc 6"/>
+    <w:lsdException w:uiPriority="39" w:name="toc 7"/>
+    <w:lsdException w:uiPriority="39" w:name="toc 8"/>
+    <w:lsdException w:uiPriority="39" w:name="toc 9"/>
+    <w:lsdException w:uiPriority="99" w:name="Normal Indent"/>
+    <w:lsdException w:uiPriority="99" w:name="footnote text"/>
+    <w:lsdException w:uiPriority="99" w:name="annotation text"/>
+    <w:lsdException w:qFormat="1" w:uiPriority="99" w:semiHidden="0" w:name="header"/>
+    <w:lsdException w:uiPriority="99" w:semiHidden="0" w:name="footer"/>
+    <w:lsdException w:uiPriority="99" w:name="index heading"/>
+    <w:lsdException w:qFormat="1" w:uiPriority="35" w:name="caption"/>
+    <w:lsdException w:uiPriority="99" w:name="table of figures"/>
+    <w:lsdException w:uiPriority="99" w:name="envelope address"/>
+    <w:lsdException w:uiPriority="99" w:name="envelope return"/>
+    <w:lsdException w:uiPriority="99" w:name="footnote reference"/>
+    <w:lsdException w:uiPriority="99" w:name="annotation reference"/>
+    <w:lsdException w:uiPriority="99" w:name="line number"/>
+    <w:lsdException w:uiPriority="99" w:name="page number"/>
+    <w:lsdException w:uiPriority="99" w:name="endnote reference"/>
+    <w:lsdException w:uiPriority="99" w:name="endnote text"/>
+    <w:lsdException w:uiPriority="99" w:name="table of authorities"/>
+    <w:lsdException w:uiPriority="99" w:name="macro"/>
+    <w:lsdException w:uiPriority="99" w:name="toa heading"/>
+    <w:lsdException w:uiPriority="99" w:name="List"/>
+    <w:lsdException w:uiPriority="99" w:name="List Bullet"/>
+    <w:lsdException w:uiPriority="99" w:name="List Number"/>
+    <w:lsdException w:uiPriority="99" w:name="List 2"/>
+    <w:lsdException w:uiPriority="99" w:name="List 3"/>
+    <w:lsdException w:uiPriority="99" w:name="List 4"/>
+    <w:lsdException w:uiPriority="99" w:name="List 5"/>
+    <w:lsdException w:uiPriority="99" w:name="List Bullet 2"/>
+    <w:lsdException w:uiPriority="99" w:name="List Bullet 3"/>
+    <w:lsdException w:uiPriority="99" w:name="List Bullet 4"/>
+    <w:lsdException w:uiPriority="99" w:name="List Bullet 5"/>
+    <w:lsdException w:uiPriority="99" w:name="List Number 2"/>
+    <w:lsdException w:uiPriority="99" w:name="List Number 3"/>
+    <w:lsdException w:uiPriority="99" w:name="List Number 4"/>
+    <w:lsdException w:uiPriority="99" w:name="List Number 5"/>
+    <w:lsdException w:qFormat="1" w:unhideWhenUsed="0" w:uiPriority="10" w:semiHidden="0" w:name="Title"/>
+    <w:lsdException w:uiPriority="99" w:name="Closing"/>
+    <w:lsdException w:uiPriority="99" w:name="Signature"/>
+    <w:lsdException w:uiPriority="1" w:name="Default Paragraph Font"/>
+    <w:lsdException w:uiPriority="99" w:name="Body Text"/>
+    <w:lsdException w:uiPriority="99" w:name="Body Text Indent"/>
+    <w:lsdException w:uiPriority="99" w:name="List Continue"/>
+    <w:lsdException w:uiPriority="99" w:name="List Continue 2"/>
+    <w:lsdException w:uiPriority="99" w:name="List Continue 3"/>
+    <w:lsdException w:uiPriority="99" w:name="List Continue 4"/>
+    <w:lsdException w:uiPriority="99" w:name="List Continue 5"/>
+    <w:lsdException w:uiPriority="99" w:name="Message Header"/>
+    <w:lsdException w:qFormat="1" w:unhideWhenUsed="0" w:uiPriority="11" w:semiHidden="0" w:name="Subtitle"/>
+    <w:lsdException w:uiPriority="99" w:name="Salutation"/>
+    <w:lsdException w:uiPriority="99" w:name="Date"/>
+    <w:lsdException w:uiPriority="99" w:name="Body Text First Indent"/>
+    <w:lsdException w:uiPriority="99" w:name="Body Text First Indent 2"/>
+    <w:lsdException w:uiPriority="99" w:name="Note Heading"/>
+    <w:lsdException w:uiPriority="99" w:name="Body Text 2"/>
+    <w:lsdException w:uiPriority="99" w:name="Body Text 3"/>
+    <w:lsdException w:uiPriority="99" w:name="Body Text Indent 2"/>
+    <w:lsdException w:uiPriority="99" w:name="Body Text Indent 3"/>
+    <w:lsdException w:uiPriority="99" w:name="Block Text"/>
+    <w:lsdException w:uiPriority="99" w:name="Hyperlink"/>
+    <w:lsdException w:uiPriority="99" w:name="FollowedHyperlink"/>
+    <w:lsdException w:qFormat="1" w:unhideWhenUsed="0" w:uiPriority="22" w:semiHidden="0" w:name="Strong"/>
+    <w:lsdException w:qFormat="1" w:unhideWhenUsed="0" w:uiPriority="20" w:semiHidden="0" w:name="Emphasis"/>
+    <w:lsdException w:uiPriority="99" w:name="Document Map"/>
+    <w:lsdException w:uiPriority="99" w:name="Plain Text"/>
+    <w:lsdException w:uiPriority="99" w:name="E-mail Signature"/>
+    <w:lsdException w:uiPriority="99" w:name="Normal (Web)"/>
+    <w:lsdException w:uiPriority="99" w:name="HTML Acronym"/>
+    <w:lsdException w:uiPriority="99" w:name="HTML Address"/>
+    <w:lsdException w:uiPriority="99" w:name="HTML Cite"/>
+    <w:lsdException w:uiPriority="99" w:name="HTML Code"/>
+    <w:lsdException w:uiPriority="99" w:name="HTML Definition"/>
+    <w:lsdException w:uiPriority="99" w:name="HTML Keyboard"/>
+    <w:lsdException w:uiPriority="99" w:name="HTML Preformatted"/>
+    <w:lsdException w:uiPriority="99" w:name="HTML Sample"/>
+    <w:lsdException w:uiPriority="99" w:name="HTML Typewriter"/>
+    <w:lsdException w:uiPriority="99" w:name="HTML Variable"/>
+    <w:lsdException w:qFormat="1" w:uiPriority="99" w:name="Normal Table"/>
+    <w:lsdException w:uiPriority="99" w:name="annotation subject"/>
+    <w:lsdException w:uiPriority="99" w:name="Table Simple 1"/>
+    <w:lsdException w:uiPriority="99" w:name="Table Simple 2"/>
+    <w:lsdException w:uiPriority="99" w:name="Table Simple 3"/>
+    <w:lsdException w:uiPriority="99" w:name="Table Classic 1"/>
+    <w:lsdException w:uiPriority="99" w:name="Table Classic 2"/>
+    <w:lsdException w:uiPriority="99" w:name="Table Classic 3"/>
+    <w:lsdException w:uiPriority="99" w:name="Table Classic 4"/>
+    <w:lsdException w:uiPriority="99" w:name="Table Colorful 1"/>
+    <w:lsdException w:uiPriority="99" w:name="Table Colorful 2"/>
+    <w:lsdException w:uiPriority="99" w:name="Table Colorful 3"/>
+    <w:lsdException w:uiPriority="99" w:name="Table Columns 1"/>
+    <w:lsdException w:uiPriority="99" w:name="Table Columns 2"/>
+    <w:lsdException w:uiPriority="99" w:name="Table Columns 3"/>
+    <w:lsdException w:uiPriority="99" w:name="Table Columns 4"/>
+    <w:lsdException w:uiPriority="99" w:name="Table Columns 5"/>
+    <w:lsdException w:uiPriority="99" w:name="Table Grid 1"/>
+    <w:lsdException w:uiPriority="99" w:name="Table Grid 2"/>
+    <w:lsdException w:uiPriority="99" w:name="Table Grid 3"/>
+    <w:lsdException w:uiPriority="99" w:name="Table Grid 4"/>
+    <w:lsdException w:uiPriority="99" w:name="Table Grid 5"/>
+    <w:lsdException w:uiPriority="99" w:name="Table Grid 6"/>
+    <w:lsdException w:uiPriority="99" w:name="Table Grid 7"/>
+    <w:lsdException w:uiPriority="99" w:name="Table Grid 8"/>
+    <w:lsdException w:uiPriority="99" w:name="Table List 1"/>
+    <w:lsdException w:uiPriority="99" w:name="Table List 2"/>
+    <w:lsdException w:uiPriority="99" w:name="Table List 3"/>
+    <w:lsdException w:uiPriority="99" w:name="Table List 4"/>
+    <w:lsdException w:uiPriority="99" w:name="Table List 5"/>
+    <w:lsdException w:uiPriority="99" w:name="Table List 6"/>
+    <w:lsdException w:uiPriority="99" w:name="Table List 7"/>
+    <w:lsdException w:uiPriority="99" w:name="Table List 8"/>
+    <w:lsdException w:uiPriority="99" w:name="Table 3D effects 1"/>
+    <w:lsdException w:uiPriority="99" w:name="Table 3D effects 2"/>
+    <w:lsdException w:uiPriority="99" w:name="Table 3D effects 3"/>
+    <w:lsdException w:uiPriority="99" w:name="Table Contemporary"/>
+    <w:lsdException w:uiPriority="99" w:name="Table Elegant"/>
+    <w:lsdException w:uiPriority="99" w:name="Table Professional"/>
+    <w:lsdException w:uiPriority="99" w:name="Table Subtle 1"/>
+    <w:lsdException w:uiPriority="99" w:name="Table Subtle 2"/>
+    <w:lsdException w:uiPriority="99" w:name="Table Web 1"/>
+    <w:lsdException w:uiPriority="99" w:name="Table Web 2"/>
+    <w:lsdException w:uiPriority="99" w:name="Table Web 3"/>
+    <w:lsdException w:uiPriority="99" w:name="Balloon Text"/>
+    <w:lsdException w:unhideWhenUsed="0" w:uiPriority="39" w:semiHidden="0" w:name="Table Grid"/>
+    <w:lsdException w:uiPriority="99" w:name="Table Theme"/>
+    <w:lsdException w:unhideWhenUsed="0" w:uiPriority="60" w:semiHidden="0" w:name="Light Shading"/>
+    <w:lsdException w:unhideWhenUsed="0" w:uiPriority="61" w:semiHidden="0" w:name="Light List"/>
+    <w:lsdException w:unhideWhenUsed="0" w:uiPriority="62" w:semiHidden="0" w:name="Light Grid"/>
+    <w:lsdException w:unhideWhenUsed="0" w:uiPriority="63" w:semiHidden="0" w:name="Medium Shading 1"/>
+    <w:lsdException w:unhideWhenUsed="0" w:uiPriority="64" w:semiHidden="0" w:name="Medium Shading 2"/>
+    <w:lsdException w:unhideWhenUsed="0" w:uiPriority="65" w:semiHidden="0" w:name="Medium List 1"/>
+    <w:lsdException w:unhideWhenUsed="0" w:uiPriority="66" w:semiHidden="0" w:name="Medium List 2"/>
+    <w:lsdException w:unhideWhenUsed="0" w:uiPriority="67" w:semiHidden="0" w:name="Medium Grid 1"/>
+    <w:lsdException w:unhideWhenUsed="0" w:uiPriority="68" w:semiHidden="0" w:name="Medium Grid 2"/>
+    <w:lsdException w:unhideWhenUsed="0" w:uiPriority="69" w:semiHidden="0" w:name="Medium Grid 3"/>
+    <w:lsdException w:unhideWhenUsed="0" w:uiPriority="70" w:semiHidden="0" w:name="Dark List"/>
+    <w:lsdException w:unhideWhenUsed="0" w:uiPriority="71" w:semiHidden="0" w:name="Colorful Shading"/>
+    <w:lsdException w:unhideWhenUsed="0" w:uiPriority="72" w:semiHidden="0" w:name="Colorful List"/>
+    <w:lsdException w:unhideWhenUsed="0" w:uiPriority="73" w:semiHidden="0" w:name="Colorful Grid"/>
+    <w:lsdException w:unhideWhenUsed="0" w:uiPriority="60" w:semiHidden="0" w:name="Light Shading Accent 1"/>
+    <w:lsdException w:unhideWhenUsed="0" w:uiPriority="61" w:semiHidden="0" w:name="Light List Accent 1"/>
+    <w:lsdException w:unhideWhenUsed="0" w:uiPriority="62" w:semiHidden="0" w:name="Light Grid Accent 1"/>
+    <w:lsdException w:unhideWhenUsed="0" w:uiPriority="63" w:semiHidden="0" w:name="Medium Shading 1 Accent 1"/>
+    <w:lsdException w:unhideWhenUsed="0" w:uiPriority="64" w:semiHidden="0" w:name="Medium Shading 2 Accent 1"/>
+    <w:lsdException w:unhideWhenUsed="0" w:uiPriority="65" w:semiHidden="0" w:name="Medium List 1 Accent 1"/>
+    <w:lsdException w:unhideWhenUsed="0" w:uiPriority="66" w:semiHidden="0" w:name="Medium List 2 Accent 1"/>
+    <w:lsdException w:unhideWhenUsed="0" w:uiPriority="67" w:semiHidden="0" w:name="Medium Grid 1 Accent 1"/>
+    <w:lsdException w:unhideWhenUsed="0" w:uiPriority="68" w:semiHidden="0" w:name="Medium Grid 2 Accent 1"/>
+    <w:lsdException w:unhideWhenUsed="0" w:uiPriority="69" w:semiHidden="0" w:name="Medium Grid 3 Accent 1"/>
+    <w:lsdException w:unhideWhenUsed="0" w:uiPriority="70" w:semiHidden="0" w:name="Dark List Accent 1"/>
+    <w:lsdException w:unhideWhenUsed="0" w:uiPriority="71" w:semiHidden="0" w:name="Colorful Shading Accent 1"/>
+    <w:lsdException w:unhideWhenUsed="0" w:uiPriority="72" w:semiHidden="0" w:name="Colorful List Accent 1"/>
+    <w:lsdException w:unhideWhenUsed="0" w:uiPriority="73" w:semiHidden="0" w:name="Colorful Grid Accent 1"/>
+    <w:lsdException w:unhideWhenUsed="0" w:uiPriority="60" w:semiHidden="0" w:name="Light Shading Accent 2"/>
+    <w:lsdException w:unhideWhenUsed="0" w:uiPriority="61" w:semiHidden="0" w:name="Light List Accent 2"/>
+    <w:lsdException w:unhideWhenUsed="0" w:uiPriority="62" w:semiHidden="0" w:name="Light Grid Accent 2"/>
+    <w:lsdException w:unhideWhenUsed="0" w:uiPriority="63" w:semiHidden="0" w:name="Medium Shading 1 Accent 2"/>
+    <w:lsdException w:unhideWhenUsed="0" w:uiPriority="64" w:semiHidden="0" w:name="Medium Shading 2 Accent 2"/>
+    <w:lsdException w:unhideWhenUsed="0" w:uiPriority="65" w:semiHidden="0" w:name="Medium List 1 Accent 2"/>
+    <w:lsdException w:unhideWhenUsed="0" w:uiPriority="66" w:semiHidden="0" w:name="Medium List 2 Accent 2"/>
+    <w:lsdException w:unhideWhenUsed="0" w:uiPriority="67" w:semiHidden="0" w:name="Medium Grid 1 Accent 2"/>
+    <w:lsdException w:unhideWhenUsed="0" w:uiPriority="68" w:semiHidden="0" w:name="Medium Grid 2 Accent 2"/>
+    <w:lsdException w:unhideWhenUsed="0" w:uiPriority="69" w:semiHidden="0" w:name="Medium Grid 3 Accent 2"/>
+    <w:lsdException w:unhideWhenUsed="0" w:uiPriority="70" w:semiHidden="0" w:name="Dark List Accent 2"/>
+    <w:lsdException w:unhideWhenUsed="0" w:uiPriority="71" w:semiHidden="0" w:name="Colorful Shading Accent 2"/>
+    <w:lsdException w:unhideWhenUsed="0" w:uiPriority="72" w:semiHidden="0" w:name="Colorful List Accent 2"/>
+    <w:lsdException w:unhideWhenUsed="0" w:uiPriority="73" w:semiHidden="0" w:name="Colorful Grid Accent 2"/>
+    <w:lsdException w:unhideWhenUsed="0" w:uiPriority="60" w:semiHidden="0" w:name="Light Shading Accent 3"/>
+    <w:lsdException w:unhideWhenUsed="0" w:uiPriority="61" w:semiHidden="0" w:name="Light List Accent 3"/>
+    <w:lsdException w:unhideWhenUsed="0" w:uiPriority="62" w:semiHidden="0" w:name="Light Grid Accent 3"/>
+    <w:lsdException w:unhideWhenUsed="0" w:uiPriority="63" w:semiHidden="0" w:name="Medium Shading 1 Accent 3"/>
+    <w:lsdException w:unhideWhenUsed="0" w:uiPriority="64" w:semiHidden="0" w:name="Medium Shading 2 Accent 3"/>
+    <w:lsdException w:unhideWhenUsed="0" w:uiPriority="65" w:semiHidden="0" w:name="Medium List 1 Accent 3"/>
+    <w:lsdException w:unhideWhenUsed="0" w:uiPriority="66" w:semiHidden="0" w:name="Medium List 2 Accent 3"/>
+    <w:lsdException w:unhideWhenUsed="0" w:uiPriority="67" w:semiHidden="0" w:name="Medium Grid 1 Accent 3"/>
+    <w:lsdException w:unhideWhenUsed="0" w:uiPriority="68" w:semiHidden="0" w:name="Medium Grid 2 Accent 3"/>
+    <w:lsdException w:unhideWhenUsed="0" w:uiPriority="69" w:semiHidden="0" w:name="Medium Grid 3 Accent 3"/>
+    <w:lsdException w:unhideWhenUsed="0" w:uiPriority="70" w:semiHidden="0" w:name="Dark List Accent 3"/>
+    <w:lsdException w:unhideWhenUsed="0" w:uiPriority="71" w:semiHidden="0" w:name="Colorful Shading Accent 3"/>
+    <w:lsdException w:unhideWhenUsed="0" w:uiPriority="72" w:semiHidden="0" w:name="Colorful List Accent 3"/>
+    <w:lsdException w:unhideWhenUsed="0" w:uiPriority="73" w:semiHidden="0" w:name="Colorful Grid Accent 3"/>
+    <w:lsdException w:unhideWhenUsed="0" w:uiPriority="60" w:semiHidden="0" w:name="Light Shading Accent 4"/>
+    <w:lsdException w:unhideWhenUsed="0" w:uiPriority="61" w:semiHidden="0" w:name="Light List Accent 4"/>
+    <w:lsdException w:unhideWhenUsed="0" w:uiPriority="62" w:semiHidden="0" w:name="Light Grid Accent 4"/>
+    <w:lsdException w:unhideWhenUsed="0" w:uiPriority="63" w:semiHidden="0" w:name="Medium Shading 1 Accent 4"/>
+    <w:lsdException w:unhideWhenUsed="0" w:uiPriority="64" w:semiHidden="0" w:name="Medium Shading 2 Accent 4"/>
+    <w:lsdException w:unhideWhenUsed="0" w:uiPriority="65" w:semiHidden="0" w:name="Medium List 1 Accent 4"/>
+    <w:lsdException w:unhideWhenUsed="0" w:uiPriority="66" w:semiHidden="0" w:name="Medium List 2 Accent 4"/>
+    <w:lsdException w:unhideWhenUsed="0" w:uiPriority="67" w:semiHidden="0" w:name="Medium Grid 1 Accent 4"/>
+    <w:lsdException w:unhideWhenUsed="0" w:uiPriority="68" w:semiHidden="0" w:name="Medium Grid 2 Accent 4"/>
+    <w:lsdException w:unhideWhenUsed="0" w:uiPriority="69" w:semiHidden="0" w:name="Medium Grid 3 Accent 4"/>
+    <w:lsdException w:unhideWhenUsed="0" w:uiPriority="70" w:semiHidden="0" w:name="Dark List Accent 4"/>
+    <w:lsdException w:unhideWhenUsed="0" w:uiPriority="71" w:semiHidden="0" w:name="Colorful Shading Accent 4"/>
+    <w:lsdException w:unhideWhenUsed="0" w:uiPriority="72" w:semiHidden="0" w:name="Colorful List Accent 4"/>
+    <w:lsdException w:unhideWhenUsed="0" w:uiPriority="73" w:semiHidden="0" w:name="Colorful Grid Accent 4"/>
+    <w:lsdException w:unhideWhenUsed="0" w:uiPriority="60" w:semiHidden="0" w:name="Light Shading Accent 5"/>
+    <w:lsdException w:unhideWhenUsed="0" w:uiPriority="61" w:semiHidden="0" w:name="Light List Accent 5"/>
+    <w:lsdException w:unhideWhenUsed="0" w:uiPriority="62" w:semiHidden="0" w:name="Light Grid Accent 5"/>
+    <w:lsdException w:unhideWhenUsed="0" w:uiPriority="63" w:semiHidden="0" w:name="Medium Shading 1 Accent 5"/>
+    <w:lsdException w:unhideWhenUsed="0" w:uiPriority="64" w:semiHidden="0" w:name="Medium Shading 2 Accent 5"/>
+    <w:lsdException w:unhideWhenUsed="0" w:uiPriority="65" w:semiHidden="0" w:name="Medium List 1 Accent 5"/>
+    <w:lsdException w:unhideWhenUsed="0" w:uiPriority="66" w:semiHidden="0" w:name="Medium List 2 Accent 5"/>
+    <w:lsdException w:unhideWhenUsed="0" w:uiPriority="67" w:semiHidden="0" w:name="Medium Grid 1 Accent 5"/>
+    <w:lsdException w:unhideWhenUsed="0" w:uiPriority="68" w:semiHidden="0" w:name="Medium Grid 2 Accent 5"/>
+    <w:lsdException w:unhideWhenUsed="0" w:uiPriority="69" w:semiHidden="0" w:name="Medium Grid 3 Accent 5"/>
+    <w:lsdException w:unhideWhenUsed="0" w:uiPriority="70" w:semiHidden="0" w:name="Dark List Accent 5"/>
+    <w:lsdException w:unhideWhenUsed="0" w:uiPriority="71" w:semiHidden="0" w:name="Colorful Shading Accent 5"/>
+    <w:lsdException w:unhideWhenUsed="0" w:uiPriority="72" w:semiHidden="0" w:name="Colorful List Accent 5"/>
+    <w:lsdException w:unhideWhenUsed="0" w:uiPriority="73" w:semiHidden="0" w:name="Colorful Grid Accent 5"/>
+    <w:lsdException w:unhideWhenUsed="0" w:uiPriority="60" w:semiHidden="0" w:name="Light Shading Accent 6"/>
+    <w:lsdException w:unhideWhenUsed="0" w:uiPriority="61" w:semiHidden="0" w:name="Light List Accent 6"/>
+    <w:lsdException w:unhideWhenUsed="0" w:uiPriority="62" w:semiHidden="0" w:name="Light Grid Accent 6"/>
+    <w:lsdException w:unhideWhenUsed="0" w:uiPriority="63" w:semiHidden="0" w:name="Medium Shading 1 Accent 6"/>
+    <w:lsdException w:unhideWhenUsed="0" w:uiPriority="64" w:semiHidden="0" w:name="Medium Shading 2 Accent 6"/>
+    <w:lsdException w:unhideWhenUsed="0" w:uiPriority="65" w:semiHidden="0" w:name="Medium List 1 Accent 6"/>
+    <w:lsdException w:unhideWhenUsed="0" w:uiPriority="66" w:semiHidden="0" w:name="Medium List 2 Accent 6"/>
+    <w:lsdException w:unhideWhenUsed="0" w:uiPriority="67" w:semiHidden="0" w:name="Medium Grid 1 Accent 6"/>
+    <w:lsdException w:unhideWhenUsed="0" w:uiPriority="68" w:semiHidden="0" w:name="Medium Grid 2 Accent 6"/>
+    <w:lsdException w:unhideWhenUsed="0" w:uiPriority="69" w:semiHidden="0" w:name="Medium Grid 3 Accent 6"/>
+    <w:lsdException w:unhideWhenUsed="0" w:uiPriority="70" w:semiHidden="0" w:name="Dark List Accent 6"/>
+    <w:lsdException w:unhideWhenUsed="0" w:uiPriority="71" w:semiHidden="0" w:name="Colorful Shading Accent 6"/>
+    <w:lsdException w:unhideWhenUsed="0" w:uiPriority="72" w:semiHidden="0" w:name="Colorful List Accent 6"/>
+    <w:lsdException w:unhideWhenUsed="0" w:uiPriority="73" w:semiHidden="0" w:name="Colorful Grid Accent 6"/>
   </w:latentStyles>
-  <w:style w:type="paragraph" w:default="1" w:styleId="a">
+  <w:style w:type="paragraph" w:default="1" w:styleId="1">
     <w:name w:val="Normal"/>
     <w:qFormat/>
+    <w:uiPriority w:val="0"/>
     <w:pPr>
       <w:widowControl w:val="0"/>
       <w:jc w:val="both"/>
     </w:pPr>
     <w:rPr>
-      <w:rFonts w:asciiTheme="minorHAnsi" w:eastAsiaTheme="minorEastAsia" w:hAnsiTheme="minorHAnsi" w:cstheme="minorBidi"/>
+      <w:rFonts w:asciiTheme="minorHAnsi" w:hAnsiTheme="minorHAnsi" w:eastAsiaTheme="minorEastAsia" w:cstheme="minorBidi"/>
       <w:kern w:val="2"/>
       <w:sz w:val="21"/>
       <w:szCs w:val="22"/>
+      <w:lang w:val="en-US" w:eastAsia="zh-CN" w:bidi="ar-SA"/>
     </w:rPr>
   </w:style>
-  <w:style w:type="paragraph" w:styleId="1">
+  <w:style w:type="paragraph" w:styleId="2">
     <w:name w:val="heading 1"/>
-    <w:basedOn w:val="a"/>
-    <w:next w:val="a"/>
-    <w:link w:val="1Char"/>
+    <w:basedOn w:val="1"/>
+    <w:next w:val="1"/>
+    <w:link w:val="10"/>
+    <w:qFormat/>
     <w:uiPriority w:val="9"/>
-    <w:qFormat/>
-    <w:rsid w:val="001C0C46"/>
     <w:pPr>
       <w:keepNext/>
       <w:keepLines/>
@@ -1782,19 +2068,18 @@
       <w:szCs w:val="44"/>
     </w:rPr>
   </w:style>
-  <w:style w:type="character" w:default="1" w:styleId="a0">
+  <w:style w:type="character" w:default="1" w:styleId="5">
     <w:name w:val="Default Paragraph Font"/>
+    <w:unhideWhenUsed/>
     <w:uiPriority w:val="1"/>
-    <w:semiHidden/>
+  </w:style>
+  <w:style w:type="table" w:default="1" w:styleId="7">
+    <w:name w:val="Normal Table"/>
     <w:unhideWhenUsed/>
-  </w:style>
-  <w:style w:type="table" w:default="1" w:styleId="a1">
-    <w:name w:val="Normal Table"/>
+    <w:qFormat/>
     <w:uiPriority w:val="99"/>
-    <w:semiHidden/>
-    <w:unhideWhenUsed/>
     <w:tblPr>
-      <w:tblInd w:w="0" w:type="dxa"/>
+      <w:tblLayout w:type="fixed"/>
       <w:tblCellMar>
         <w:top w:w="0" w:type="dxa"/>
         <w:left w:w="108" w:type="dxa"/>
@@ -1803,18 +2088,12 @@
       </w:tblCellMar>
     </w:tblPr>
   </w:style>
-  <w:style w:type="numbering" w:default="1" w:styleId="a2">
-    <w:name w:val="No List"/>
+  <w:style w:type="paragraph" w:styleId="3">
+    <w:name w:val="footer"/>
+    <w:basedOn w:val="1"/>
+    <w:link w:val="9"/>
+    <w:unhideWhenUsed/>
     <w:uiPriority w:val="99"/>
-    <w:semiHidden/>
-    <w:unhideWhenUsed/>
-  </w:style>
-  <w:style w:type="paragraph" w:styleId="a3">
-    <w:name w:val="footer"/>
-    <w:basedOn w:val="a"/>
-    <w:link w:val="Char"/>
-    <w:uiPriority w:val="99"/>
-    <w:unhideWhenUsed/>
     <w:pPr>
       <w:tabs>
         <w:tab w:val="center" w:pos="4153"/>
@@ -1828,16 +2107,16 @@
       <w:szCs w:val="18"/>
     </w:rPr>
   </w:style>
-  <w:style w:type="paragraph" w:styleId="a4">
+  <w:style w:type="paragraph" w:styleId="4">
     <w:name w:val="header"/>
-    <w:basedOn w:val="a"/>
-    <w:link w:val="Char0"/>
-    <w:uiPriority w:val="99"/>
+    <w:basedOn w:val="1"/>
+    <w:link w:val="8"/>
     <w:unhideWhenUsed/>
     <w:qFormat/>
+    <w:uiPriority w:val="99"/>
     <w:pPr>
       <w:pBdr>
-        <w:bottom w:val="single" w:sz="6" w:space="1" w:color="auto"/>
+        <w:bottom w:val="single" w:color="auto" w:sz="6" w:space="1"/>
       </w:pBdr>
       <w:tabs>
         <w:tab w:val="center" w:pos="4153"/>
@@ -1851,36 +2130,46 @@
       <w:szCs w:val="18"/>
     </w:rPr>
   </w:style>
-  <w:style w:type="character" w:customStyle="1" w:styleId="Char0">
+  <w:style w:type="character" w:styleId="6">
+    <w:name w:val="HTML Code"/>
+    <w:basedOn w:val="5"/>
+    <w:unhideWhenUsed/>
+    <w:uiPriority w:val="99"/>
+    <w:rPr>
+      <w:rFonts w:ascii="Courier New" w:hAnsi="Courier New"/>
+      <w:sz w:val="20"/>
+    </w:rPr>
+  </w:style>
+  <w:style w:type="character" w:customStyle="1" w:styleId="8">
     <w:name w:val="页眉 Char"/>
-    <w:basedOn w:val="a0"/>
-    <w:link w:val="a4"/>
+    <w:basedOn w:val="5"/>
+    <w:link w:val="4"/>
+    <w:qFormat/>
     <w:uiPriority w:val="99"/>
-    <w:qFormat/>
     <w:rPr>
       <w:sz w:val="18"/>
       <w:szCs w:val="18"/>
     </w:rPr>
   </w:style>
-  <w:style w:type="character" w:customStyle="1" w:styleId="Char">
+  <w:style w:type="character" w:customStyle="1" w:styleId="9">
     <w:name w:val="页脚 Char"/>
-    <w:basedOn w:val="a0"/>
-    <w:link w:val="a3"/>
+    <w:basedOn w:val="5"/>
+    <w:link w:val="3"/>
+    <w:qFormat/>
     <w:uiPriority w:val="99"/>
-    <w:qFormat/>
     <w:rPr>
       <w:sz w:val="18"/>
       <w:szCs w:val="18"/>
     </w:rPr>
   </w:style>
-  <w:style w:type="character" w:customStyle="1" w:styleId="1Char">
+  <w:style w:type="character" w:customStyle="1" w:styleId="10">
     <w:name w:val="标题 1 Char"/>
-    <w:basedOn w:val="a0"/>
-    <w:link w:val="1"/>
+    <w:basedOn w:val="5"/>
+    <w:link w:val="2"/>
+    <w:qFormat/>
     <w:uiPriority w:val="9"/>
-    <w:rsid w:val="001C0C46"/>
     <w:rPr>
-      <w:rFonts w:asciiTheme="minorHAnsi" w:eastAsiaTheme="minorEastAsia" w:hAnsiTheme="minorHAnsi" w:cstheme="minorBidi"/>
+      <w:rFonts w:asciiTheme="minorHAnsi" w:hAnsiTheme="minorHAnsi" w:eastAsiaTheme="minorEastAsia" w:cstheme="minorBidi"/>
       <w:b/>
       <w:bCs/>
       <w:kern w:val="44"/>
@@ -2143,7 +2432,6 @@
     </a:fmtScheme>
   </a:themeElements>
   <a:objectDefaults/>
-  <a:extraClrSchemeLst/>
 </a:theme>
 </file>
 

</xml_diff>